<commit_message>
Bug fixes and documentation improvements.
</commit_message>
<xml_diff>
--- a/DamScan.docx
+++ b/DamScan.docx
@@ -20,6 +20,7 @@
       <w:pPr>
         <w:pStyle w:val="BodyText"/>
       </w:pPr>
+      <w:proofErr w:type="spellStart"/>
       <w:r>
         <w:rPr>
           <w:b/>
@@ -27,6 +28,7 @@
         </w:rPr>
         <w:t>DamScan</w:t>
       </w:r>
+      <w:proofErr w:type="spellEnd"/>
       <w:r>
         <w:t xml:space="preserve"> </w:t>
       </w:r>
@@ -36,8 +38,13 @@
       <w:r>
         <w:t xml:space="preserve"> </w:t>
       </w:r>
-      <w:r>
-        <w:t>Daminion database analyzer</w:t>
+      <w:proofErr w:type="spellStart"/>
+      <w:r>
+        <w:t>Daminion</w:t>
+      </w:r>
+      <w:proofErr w:type="spellEnd"/>
+      <w:r>
+        <w:t xml:space="preserve"> database analyzer</w:t>
       </w:r>
     </w:p>
     <w:p>
@@ -86,7 +93,21 @@
         <w:rPr>
           <w:szCs w:val="20"/>
         </w:rPr>
-        <w:t>[-f] [-i]</w:t>
+        <w:t>[-f] [-</w:t>
+      </w:r>
+      <w:proofErr w:type="spellStart"/>
+      <w:r>
+        <w:rPr>
+          <w:szCs w:val="20"/>
+        </w:rPr>
+        <w:t>i</w:t>
+      </w:r>
+      <w:proofErr w:type="spellEnd"/>
+      <w:r>
+        <w:rPr>
+          <w:szCs w:val="20"/>
+        </w:rPr>
+        <w:t>]</w:t>
       </w:r>
       <w:r>
         <w:rPr>
@@ -413,14 +434,27 @@
       <w:pPr>
         <w:pStyle w:val="BodyText"/>
       </w:pPr>
-      <w:r>
-        <w:t xml:space="preserve">Daminion digital asset </w:t>
+      <w:proofErr w:type="spellStart"/>
+      <w:r>
+        <w:t>Daminion</w:t>
+      </w:r>
+      <w:proofErr w:type="spellEnd"/>
+      <w:r>
+        <w:t xml:space="preserve"> digital asset </w:t>
       </w:r>
       <w:r>
         <w:t>management</w:t>
       </w:r>
       <w:r>
-        <w:t xml:space="preserve"> (DAM) system is a great tool for assigning meta data (tags) to your digital assets and for sorting and searching the items. Daminion  also </w:t>
+        <w:t xml:space="preserve"> (DAM) system is a great tool for assigning meta data (tags) to your digital assets and for sorting and searching the items. </w:t>
+      </w:r>
+      <w:proofErr w:type="spellStart"/>
+      <w:r>
+        <w:t>Daminion</w:t>
+      </w:r>
+      <w:proofErr w:type="spellEnd"/>
+      <w:r>
+        <w:t xml:space="preserve">  also </w:t>
       </w:r>
       <w:r>
         <w:t xml:space="preserve">allows you </w:t>
@@ -451,7 +485,15 @@
         <w:t>inconsistencies in metadata</w:t>
       </w:r>
       <w:r>
-        <w:t xml:space="preserve"> for Daminion server and standalone catalogs.</w:t>
+        <w:t xml:space="preserve"> for </w:t>
+      </w:r>
+      <w:proofErr w:type="spellStart"/>
+      <w:r>
+        <w:t>Daminion</w:t>
+      </w:r>
+      <w:proofErr w:type="spellEnd"/>
+      <w:r>
+        <w:t xml:space="preserve"> server and standalone catalogs.</w:t>
       </w:r>
     </w:p>
     <w:p>
@@ -492,8 +534,13 @@
       <w:r>
         <w:t xml:space="preserve">a </w:t>
       </w:r>
-      <w:r>
-        <w:t>Daminion catalog for potential inconsistencies in tagging</w:t>
+      <w:proofErr w:type="spellStart"/>
+      <w:r>
+        <w:t>Daminion</w:t>
+      </w:r>
+      <w:proofErr w:type="spellEnd"/>
+      <w:r>
+        <w:t xml:space="preserve"> catalog for potential inconsistencies in tagging</w:t>
       </w:r>
       <w:r>
         <w:t xml:space="preserve"> between linked or grouped </w:t>
@@ -923,8 +970,16 @@
         <w:rPr>
           <w:b/>
         </w:rPr>
-        <w:t>-f, --fullpath</w:t>
-      </w:r>
+        <w:t>-f, --</w:t>
+      </w:r>
+      <w:proofErr w:type="spellStart"/>
+      <w:r>
+        <w:rPr>
+          <w:b/>
+        </w:rPr>
+        <w:t>fullpath</w:t>
+      </w:r>
+      <w:proofErr w:type="spellEnd"/>
       <w:r>
         <w:rPr>
           <w:b/>
@@ -963,7 +1018,21 @@
         <w:rPr>
           <w:b/>
         </w:rPr>
-        <w:t>-i, --id</w:t>
+        <w:t>-</w:t>
+      </w:r>
+      <w:proofErr w:type="spellStart"/>
+      <w:r>
+        <w:rPr>
+          <w:b/>
+        </w:rPr>
+        <w:t>i</w:t>
+      </w:r>
+      <w:proofErr w:type="spellEnd"/>
+      <w:r>
+        <w:rPr>
+          <w:b/>
+        </w:rPr>
+        <w:t>, --id</w:t>
       </w:r>
       <w:r>
         <w:rPr>
@@ -980,7 +1049,15 @@
         <w:tab/>
       </w:r>
       <w:r>
-        <w:t>Display the Daminion Item Id</w:t>
+        <w:t xml:space="preserve">Display the </w:t>
+      </w:r>
+      <w:proofErr w:type="spellStart"/>
+      <w:r>
+        <w:t>Daminion</w:t>
+      </w:r>
+      <w:proofErr w:type="spellEnd"/>
+      <w:r>
+        <w:t xml:space="preserve"> Item Id</w:t>
       </w:r>
       <w:r>
         <w:t xml:space="preserve"> </w:t>
@@ -1047,13 +1124,41 @@
         <w:rPr>
           <w:bCs w:val="0"/>
         </w:rPr>
-        <w:t xml:space="preserve"> [{Event,Place,GPS,People,Keywords,Categories} </w:t>
-      </w:r>
-      <w:r>
-        <w:rPr>
-          <w:bCs w:val="0"/>
-        </w:rPr>
-        <w:t>[{Event,Place,GPS,</w:t>
+        <w:t xml:space="preserve"> [{</w:t>
+      </w:r>
+      <w:proofErr w:type="spellStart"/>
+      <w:r>
+        <w:rPr>
+          <w:bCs w:val="0"/>
+        </w:rPr>
+        <w:t>Event,Place,GPS,People,Keywords,Categories</w:t>
+      </w:r>
+      <w:proofErr w:type="spellEnd"/>
+      <w:r>
+        <w:rPr>
+          <w:bCs w:val="0"/>
+        </w:rPr>
+        <w:t xml:space="preserve">} </w:t>
+      </w:r>
+      <w:r>
+        <w:rPr>
+          <w:bCs w:val="0"/>
+        </w:rPr>
+        <w:t>[{</w:t>
+      </w:r>
+      <w:proofErr w:type="spellStart"/>
+      <w:r>
+        <w:rPr>
+          <w:bCs w:val="0"/>
+        </w:rPr>
+        <w:t>Event,Place,GPS</w:t>
+      </w:r>
+      <w:proofErr w:type="spellEnd"/>
+      <w:r>
+        <w:rPr>
+          <w:bCs w:val="0"/>
+        </w:rPr>
+        <w:t>,</w:t>
       </w:r>
       <w:r>
         <w:rPr>
@@ -1099,10 +1204,7 @@
         <w:t>t</w:t>
       </w:r>
       <w:r>
-        <w:t xml:space="preserve">ag </w:t>
-      </w:r>
-      <w:r>
-        <w:t xml:space="preserve">categories </w:t>
+        <w:t xml:space="preserve">ag categories </w:t>
       </w:r>
       <w:r>
         <w:t xml:space="preserve">that will be </w:t>
@@ -1229,13 +1331,7 @@
         <w:rPr>
           <w:bCs w:val="0"/>
         </w:rPr>
-        <w:t xml:space="preserve"> </w:t>
-      </w:r>
-      <w:r>
-        <w:rPr>
-          <w:bCs w:val="0"/>
-        </w:rPr>
-        <w:t>Multiple values are separated by spaces (‘ ‘).</w:t>
+        <w:t xml:space="preserve"> Multiple values are separated by spaces (‘ ‘).</w:t>
       </w:r>
     </w:p>
     <w:p>
@@ -1335,8 +1431,16 @@
         <w:rPr>
           <w:b/>
         </w:rPr>
-        <w:t>, --basename</w:t>
-      </w:r>
+        <w:t>, --</w:t>
+      </w:r>
+      <w:proofErr w:type="spellStart"/>
+      <w:r>
+        <w:rPr>
+          <w:b/>
+        </w:rPr>
+        <w:t>basename</w:t>
+      </w:r>
+      <w:proofErr w:type="spellEnd"/>
       <w:r>
         <w:rPr>
           <w:bCs w:val="0"/>
@@ -2576,13 +2680,7 @@
         <w:rPr>
           <w:bCs w:val="0"/>
         </w:rPr>
-        <w:t xml:space="preserve">that contains </w:t>
-      </w:r>
-      <w:r>
-        <w:rPr>
-          <w:bCs w:val="0"/>
-        </w:rPr>
-        <w:t xml:space="preserve">the only </w:t>
+        <w:t xml:space="preserve">that contains the only </w:t>
       </w:r>
       <w:r>
         <w:rPr>
@@ -2815,8 +2913,17 @@
           <w:b/>
           <w:bCs w:val="0"/>
         </w:rPr>
-        <w:t>-l, --sqlite</w:t>
-      </w:r>
+        <w:t>-l, --</w:t>
+      </w:r>
+      <w:proofErr w:type="spellStart"/>
+      <w:r>
+        <w:rPr>
+          <w:b/>
+          <w:bCs w:val="0"/>
+        </w:rPr>
+        <w:t>sqlite</w:t>
+      </w:r>
+      <w:proofErr w:type="spellEnd"/>
       <w:r>
         <w:tab/>
         <w:t xml:space="preserve">Use </w:t>
@@ -2851,8 +2958,13 @@
       <w:r>
         <w:t xml:space="preserve">based on </w:t>
       </w:r>
-      <w:r>
-        <w:t>Postgresql)</w:t>
+      <w:proofErr w:type="spellStart"/>
+      <w:r>
+        <w:t>Postgresql</w:t>
+      </w:r>
+      <w:proofErr w:type="spellEnd"/>
+      <w:r>
+        <w:t>)</w:t>
       </w:r>
     </w:p>
     <w:p>
@@ -2887,6 +2999,7 @@
         </w:rPr>
         <w:t xml:space="preserve"> </w:t>
       </w:r>
+      <w:proofErr w:type="spellStart"/>
       <w:r>
         <w:rPr>
           <w:bCs w:val="0"/>
@@ -2895,6 +3008,7 @@
         </w:rPr>
         <w:t>CATALOG</w:t>
       </w:r>
+      <w:proofErr w:type="spellEnd"/>
       <w:r>
         <w:rPr>
           <w:b/>
@@ -2933,18 +3047,41 @@
         </w:rPr>
         <w:t xml:space="preserve"> option specifies a </w:t>
       </w:r>
-      <w:r>
-        <w:rPr>
-          <w:bCs w:val="0"/>
-        </w:rPr>
-        <w:t>Daminion catalog name</w:t>
-      </w:r>
-      <w:r>
-        <w:rPr>
-          <w:bCs w:val="0"/>
-        </w:rPr>
-        <w:t>. If not specified the default Daminion Server catalog (</w:t>
-      </w:r>
+      <w:proofErr w:type="spellStart"/>
+      <w:r>
+        <w:rPr>
+          <w:bCs w:val="0"/>
+        </w:rPr>
+        <w:t>Daminion</w:t>
+      </w:r>
+      <w:proofErr w:type="spellEnd"/>
+      <w:r>
+        <w:rPr>
+          <w:bCs w:val="0"/>
+        </w:rPr>
+        <w:t xml:space="preserve"> catalog name</w:t>
+      </w:r>
+      <w:r>
+        <w:rPr>
+          <w:bCs w:val="0"/>
+        </w:rPr>
+        <w:t xml:space="preserve">. If not specified the default </w:t>
+      </w:r>
+      <w:proofErr w:type="spellStart"/>
+      <w:r>
+        <w:rPr>
+          <w:bCs w:val="0"/>
+        </w:rPr>
+        <w:t>Daminion</w:t>
+      </w:r>
+      <w:proofErr w:type="spellEnd"/>
+      <w:r>
+        <w:rPr>
+          <w:bCs w:val="0"/>
+        </w:rPr>
+        <w:t xml:space="preserve"> Server catalog (</w:t>
+      </w:r>
+      <w:proofErr w:type="spellStart"/>
       <w:r>
         <w:rPr>
           <w:bCs w:val="0"/>
@@ -2953,6 +3090,7 @@
         </w:rPr>
         <w:t>NetCatalog</w:t>
       </w:r>
+      <w:proofErr w:type="spellEnd"/>
       <w:r>
         <w:rPr>
           <w:bCs w:val="0"/>
@@ -2963,8 +3101,16 @@
         <w:rPr>
           <w:rStyle w:val="BodyTextTerminalChar"/>
         </w:rPr>
-        <w:t>.dmc</w:t>
-      </w:r>
+        <w:t>.</w:t>
+      </w:r>
+      <w:proofErr w:type="spellStart"/>
+      <w:r>
+        <w:rPr>
+          <w:rStyle w:val="BodyTextTerminalChar"/>
+        </w:rPr>
+        <w:t>dmc</w:t>
+      </w:r>
+      <w:proofErr w:type="spellEnd"/>
       <w:r>
         <w:rPr>
           <w:bCs w:val="0"/>
@@ -2998,6 +3144,7 @@
         </w:rPr>
         <w:t xml:space="preserve"> </w:t>
       </w:r>
+      <w:proofErr w:type="spellStart"/>
       <w:r>
         <w:rPr>
           <w:bCs w:val="0"/>
@@ -3006,6 +3153,7 @@
         </w:rPr>
         <w:t>SERVER</w:t>
       </w:r>
+      <w:proofErr w:type="spellEnd"/>
       <w:r>
         <w:rPr>
           <w:b/>
@@ -3013,11 +3161,19 @@
         </w:rPr>
         <w:br/>
       </w:r>
-      <w:r>
-        <w:rPr>
-          <w:bCs w:val="0"/>
-        </w:rPr>
-        <w:t xml:space="preserve">Postgres </w:t>
+      <w:proofErr w:type="spellStart"/>
+      <w:r>
+        <w:rPr>
+          <w:bCs w:val="0"/>
+        </w:rPr>
+        <w:t>Postgres</w:t>
+      </w:r>
+      <w:proofErr w:type="spellEnd"/>
+      <w:r>
+        <w:rPr>
+          <w:bCs w:val="0"/>
+        </w:rPr>
+        <w:t xml:space="preserve"> </w:t>
       </w:r>
       <w:r>
         <w:rPr>
@@ -3047,7 +3203,21 @@
         <w:rPr>
           <w:bCs w:val="0"/>
         </w:rPr>
-        <w:t xml:space="preserve">the Daminion Server). If </w:t>
+        <w:t xml:space="preserve">the </w:t>
+      </w:r>
+      <w:proofErr w:type="spellStart"/>
+      <w:r>
+        <w:rPr>
+          <w:bCs w:val="0"/>
+        </w:rPr>
+        <w:t>Daminion</w:t>
+      </w:r>
+      <w:proofErr w:type="spellEnd"/>
+      <w:r>
+        <w:rPr>
+          <w:bCs w:val="0"/>
+        </w:rPr>
+        <w:t xml:space="preserve"> Server). If </w:t>
       </w:r>
       <w:r>
         <w:rPr>
@@ -3101,7 +3271,21 @@
         <w:rPr>
           <w:bCs w:val="0"/>
         </w:rPr>
-        <w:t xml:space="preserve"> Daminion Server Administration</w:t>
+        <w:t xml:space="preserve"> </w:t>
+      </w:r>
+      <w:proofErr w:type="spellStart"/>
+      <w:r>
+        <w:rPr>
+          <w:bCs w:val="0"/>
+        </w:rPr>
+        <w:t>Daminion</w:t>
+      </w:r>
+      <w:proofErr w:type="spellEnd"/>
+      <w:r>
+        <w:rPr>
+          <w:bCs w:val="0"/>
+        </w:rPr>
+        <w:t xml:space="preserve"> Server Administration</w:t>
       </w:r>
       <w:r>
         <w:rPr>
@@ -3127,6 +3311,7 @@
         </w:rPr>
         <w:t xml:space="preserve"> -p --port </w:t>
       </w:r>
+      <w:proofErr w:type="spellStart"/>
       <w:r>
         <w:rPr>
           <w:i/>
@@ -3134,6 +3319,7 @@
         </w:rPr>
         <w:t>PORT</w:t>
       </w:r>
+      <w:proofErr w:type="spellEnd"/>
       <w:r>
         <w:rPr>
           <w:i/>
@@ -3143,7 +3329,14 @@
       </w:r>
       <w:r>
         <w:tab/>
-        <w:t xml:space="preserve">Postgres </w:t>
+      </w:r>
+      <w:proofErr w:type="spellStart"/>
+      <w:r>
+        <w:t>Postgres</w:t>
+      </w:r>
+      <w:proofErr w:type="spellEnd"/>
+      <w:r>
+        <w:t xml:space="preserve"> </w:t>
       </w:r>
       <w:r>
         <w:t xml:space="preserve">database </w:t>
@@ -3158,7 +3351,15 @@
         <w:t>, the</w:t>
       </w:r>
       <w:r>
-        <w:t xml:space="preserve"> Daminion default</w:t>
+        <w:t xml:space="preserve"> </w:t>
+      </w:r>
+      <w:proofErr w:type="spellStart"/>
+      <w:r>
+        <w:t>Daminion</w:t>
+      </w:r>
+      <w:proofErr w:type="spellEnd"/>
+      <w:r>
+        <w:t xml:space="preserve"> default</w:t>
       </w:r>
       <w:r>
         <w:t xml:space="preserve"> </w:t>
@@ -3191,6 +3392,7 @@
       <w:r>
         <w:t xml:space="preserve"> </w:t>
       </w:r>
+      <w:proofErr w:type="spellStart"/>
       <w:r>
         <w:rPr>
           <w:i/>
@@ -3198,14 +3400,20 @@
         </w:rPr>
         <w:t>USER</w:t>
       </w:r>
+      <w:proofErr w:type="spellEnd"/>
       <w:r>
         <w:tab/>
       </w:r>
       <w:r>
         <w:br/>
       </w:r>
-      <w:r>
-        <w:t xml:space="preserve">Postgres </w:t>
+      <w:proofErr w:type="spellStart"/>
+      <w:r>
+        <w:t>Postgres</w:t>
+      </w:r>
+      <w:proofErr w:type="spellEnd"/>
+      <w:r>
+        <w:t xml:space="preserve"> </w:t>
       </w:r>
       <w:r>
         <w:t xml:space="preserve">database </w:t>
@@ -3224,102 +3432,128 @@
         <w:t>Not</w:t>
       </w:r>
       <w:r>
-        <w:t xml:space="preserve"> Daminion catalog user). If not specified the installation default </w:t>
-      </w:r>
+        <w:t xml:space="preserve"> </w:t>
+      </w:r>
+      <w:proofErr w:type="spellStart"/>
+      <w:r>
+        <w:t>Daminion</w:t>
+      </w:r>
+      <w:proofErr w:type="spellEnd"/>
+      <w:r>
+        <w:t xml:space="preserve"> catalog user). If not specified the installation default </w:t>
+      </w:r>
+      <w:proofErr w:type="spellStart"/>
       <w:r>
         <w:rPr>
           <w:i/>
           <w:iCs/>
         </w:rPr>
-        <w:t>postgres/postgres</w:t>
-      </w:r>
-      <w:r>
-        <w:t xml:space="preserve"> will be used.</w:t>
-      </w:r>
-    </w:p>
-    <w:p>
-      <w:pPr>
-        <w:pStyle w:val="OptionList"/>
-      </w:pPr>
-      <w:r>
-        <w:t xml:space="preserve"> </w:t>
-      </w:r>
-      <w:r>
-        <w:rPr>
-          <w:b/>
-          <w:bCs w:val="0"/>
-        </w:rPr>
-        <w:t>-o --output</w:t>
-      </w:r>
-      <w:r>
-        <w:t xml:space="preserve"> </w:t>
-      </w:r>
+        <w:t>postgres</w:t>
+      </w:r>
+      <w:proofErr w:type="spellEnd"/>
       <w:r>
         <w:rPr>
           <w:i/>
           <w:iCs/>
         </w:rPr>
-        <w:t>OUTFILE</w:t>
-      </w:r>
-      <w:r>
-        <w:br/>
-      </w:r>
-      <w:r>
-        <w:t>Write</w:t>
-      </w:r>
-      <w:r>
-        <w:t xml:space="preserve"> </w:t>
-      </w:r>
-      <w:r>
-        <w:t>the report to</w:t>
-      </w:r>
-      <w:r>
-        <w:t xml:space="preserve"> an</w:t>
-      </w:r>
-      <w:r>
-        <w:t xml:space="preserve"> </w:t>
-      </w:r>
+        <w:t>/</w:t>
+      </w:r>
+      <w:proofErr w:type="spellStart"/>
       <w:r>
         <w:rPr>
           <w:i/>
           <w:iCs/>
         </w:rPr>
-        <w:t>OUTFILE</w:t>
-      </w:r>
-      <w:r>
-        <w:t xml:space="preserve">. If </w:t>
-      </w:r>
-      <w:r>
-        <w:rPr>
-          <w:b/>
-          <w:bCs w:val="0"/>
-        </w:rPr>
-        <w:t>-o</w:t>
-      </w:r>
-      <w:r>
-        <w:t xml:space="preserve"> is not specified the output will be printed on the screen. Verbose messages (</w:t>
-      </w:r>
-      <w:r>
-        <w:rPr>
-          <w:b/>
-          <w:bCs w:val="0"/>
-        </w:rPr>
-        <w:t>-v</w:t>
-      </w:r>
-      <w:r>
-        <w:t xml:space="preserve">) are </w:t>
-      </w:r>
-      <w:r>
-        <w:t xml:space="preserve">never </w:t>
-      </w:r>
-      <w:r>
-        <w:t xml:space="preserve">directed to </w:t>
+        <w:t>postgres</w:t>
+      </w:r>
+      <w:proofErr w:type="spellEnd"/>
+      <w:r>
+        <w:t xml:space="preserve"> will be used.</w:t>
+      </w:r>
+    </w:p>
+    <w:p>
+      <w:pPr>
+        <w:pStyle w:val="OptionList"/>
+      </w:pPr>
+      <w:r>
+        <w:t xml:space="preserve"> </w:t>
+      </w:r>
+      <w:r>
+        <w:rPr>
+          <w:b/>
+          <w:bCs w:val="0"/>
+        </w:rPr>
+        <w:t>-o --output</w:t>
+      </w:r>
+      <w:r>
+        <w:t xml:space="preserve"> </w:t>
       </w:r>
       <w:r>
         <w:rPr>
           <w:i/>
           <w:iCs/>
         </w:rPr>
+        <w:t>OUTFILE</w:t>
+      </w:r>
+      <w:r>
+        <w:br/>
+      </w:r>
+      <w:r>
+        <w:t>Write</w:t>
+      </w:r>
+      <w:r>
+        <w:t xml:space="preserve"> </w:t>
+      </w:r>
+      <w:r>
+        <w:t>the report to</w:t>
+      </w:r>
+      <w:r>
+        <w:t xml:space="preserve"> an</w:t>
+      </w:r>
+      <w:r>
+        <w:t xml:space="preserve"> </w:t>
+      </w:r>
+      <w:r>
+        <w:rPr>
+          <w:i/>
+          <w:iCs/>
+        </w:rPr>
+        <w:t>OUTFILE</w:t>
+      </w:r>
+      <w:r>
+        <w:t xml:space="preserve">. If </w:t>
+      </w:r>
+      <w:r>
+        <w:rPr>
+          <w:b/>
+          <w:bCs w:val="0"/>
+        </w:rPr>
+        <w:t>-o</w:t>
+      </w:r>
+      <w:r>
+        <w:t xml:space="preserve"> is not specified the output will be printed on the screen. Verbose messages (</w:t>
+      </w:r>
+      <w:r>
+        <w:rPr>
+          <w:b/>
+          <w:bCs w:val="0"/>
+        </w:rPr>
+        <w:t>-v</w:t>
+      </w:r>
+      <w:r>
+        <w:t xml:space="preserve">) are </w:t>
+      </w:r>
+      <w:r>
+        <w:t xml:space="preserve">never </w:t>
+      </w:r>
+      <w:r>
+        <w:t xml:space="preserve">directed to </w:t>
+      </w:r>
+      <w:r>
+        <w:rPr>
+          <w:i/>
+          <w:iCs/>
+        </w:rPr>
         <w:t>OUTFILE.</w:t>
       </w:r>
     </w:p>
@@ -3338,7 +3572,14 @@
       </w:r>
       <w:r>
         <w:tab/>
-        <w:t xml:space="preserve">Verbose output. Specifying </w:t>
+      </w:r>
+      <w:proofErr w:type="spellStart"/>
+      <w:r>
+        <w:t>Verbose</w:t>
+      </w:r>
+      <w:proofErr w:type="spellEnd"/>
+      <w:r>
+        <w:t xml:space="preserve"> output. Specifying </w:t>
       </w:r>
       <w:r>
         <w:t xml:space="preserve">the option </w:t>
@@ -3407,8 +3648,17 @@
           <w:b/>
           <w:bCs w:val="0"/>
         </w:rPr>
-        <w:t>-vv</w:t>
-      </w:r>
+        <w:t>-</w:t>
+      </w:r>
+      <w:proofErr w:type="spellStart"/>
+      <w:r>
+        <w:rPr>
+          <w:b/>
+          <w:bCs w:val="0"/>
+        </w:rPr>
+        <w:t>vv</w:t>
+      </w:r>
+      <w:proofErr w:type="spellEnd"/>
       <w:r>
         <w:t>) also information of the linked</w:t>
       </w:r>
@@ -3422,7 +3672,15 @@
         <w:t xml:space="preserve">displayed </w:t>
       </w:r>
       <w:r>
-        <w:t>on the screen (stdout)</w:t>
+        <w:t>on the screen (</w:t>
+      </w:r>
+      <w:proofErr w:type="spellStart"/>
+      <w:r>
+        <w:t>stdout</w:t>
+      </w:r>
+      <w:proofErr w:type="spellEnd"/>
+      <w:r>
+        <w:t>)</w:t>
       </w:r>
       <w:r>
         <w:t xml:space="preserve"> and not directed to </w:t>
@@ -3710,31 +3968,15 @@
         <w:t>n</w:t>
       </w:r>
       <w:r>
-        <w:t xml:space="preserve">ot </w:t>
-      </w:r>
-      <w:r>
-        <w:t xml:space="preserve">all </w:t>
-      </w:r>
-      <w:r>
-        <w:t>tag</w:t>
-      </w:r>
-      <w:r>
-        <w:t xml:space="preserve"> categories that are</w:t>
-      </w:r>
-      <w:r>
-        <w:t xml:space="preserve"> supported by Daminion. </w:t>
-      </w:r>
-      <w:r>
-        <w:t xml:space="preserve">The other </w:t>
-      </w:r>
-      <w:r>
-        <w:t>tag</w:t>
-      </w:r>
-      <w:r>
-        <w:t xml:space="preserve"> categorie</w:t>
-      </w:r>
-      <w:r>
-        <w:t>s not in the list (e.g. Media Format, Rating, Project etc</w:t>
+        <w:t xml:space="preserve">ot all tag categories that are supported by </w:t>
+      </w:r>
+      <w:proofErr w:type="spellStart"/>
+      <w:r>
+        <w:t>Daminion</w:t>
+      </w:r>
+      <w:proofErr w:type="spellEnd"/>
+      <w:r>
+        <w:t>. The other tag categories not in the list (e.g. Media Format, Rating, Project etc</w:t>
       </w:r>
       <w:r>
         <w:rPr>
@@ -3759,6 +4001,33 @@
       <w:pPr>
         <w:pStyle w:val="BodyText"/>
       </w:pPr>
+      <w:r>
+        <w:t xml:space="preserve">When importing the output file into Excel, you have to select in import wizard at Step 1 </w:t>
+      </w:r>
+      <w:r>
+        <w:rPr>
+          <w:b/>
+          <w:bCs/>
+        </w:rPr>
+        <w:t xml:space="preserve">File origin: </w:t>
+      </w:r>
+      <w:r>
+        <w:rPr>
+          <w:i/>
+          <w:iCs/>
+        </w:rPr>
+        <w:t>65001 : Unicode (UTF-8)</w:t>
+      </w:r>
+      <w:r>
+        <w:t>. This will import the accented and diacritic letters correctly.</w:t>
+      </w:r>
+    </w:p>
+    <w:p>
+      <w:pPr>
+        <w:pStyle w:val="BodyText"/>
+      </w:pPr>
+      <w:bookmarkStart w:id="0" w:name="_GoBack"/>
+      <w:bookmarkEnd w:id="0"/>
       <w:r>
         <w:t xml:space="preserve">Using </w:t>
       </w:r>
@@ -3962,7 +4231,15 @@
         <w:t>)</w:t>
       </w:r>
       <w:r>
-        <w:t>, because the Postgres support package will be installed</w:t>
+        <w:t xml:space="preserve">, because the </w:t>
+      </w:r>
+      <w:proofErr w:type="spellStart"/>
+      <w:r>
+        <w:t>Postgres</w:t>
+      </w:r>
+      <w:proofErr w:type="spellEnd"/>
+      <w:r>
+        <w:t xml:space="preserve"> support package will be installed</w:t>
       </w:r>
       <w:r>
         <w:t xml:space="preserve"> in the Program Files directory</w:t>
@@ -3979,8 +4256,14 @@
         <w:pStyle w:val="BodyTextTerminal"/>
       </w:pPr>
       <w:r>
-        <w:t>C:&gt; python -m pip install -U pip setuptools</w:t>
-      </w:r>
+        <w:lastRenderedPageBreak/>
+        <w:t xml:space="preserve">C:&gt; python -m pip install -U pip </w:t>
+      </w:r>
+      <w:proofErr w:type="spellStart"/>
+      <w:r>
+        <w:t>setuptools</w:t>
+      </w:r>
+      <w:proofErr w:type="spellEnd"/>
     </w:p>
     <w:p>
       <w:pPr>
@@ -4001,7 +4284,6 @@
         <w:rPr>
           <w:rFonts w:eastAsia="Times New Roman"/>
         </w:rPr>
-        <w:lastRenderedPageBreak/>
         <w:t>CONFIGURATION PARAMETERS</w:t>
       </w:r>
     </w:p>
@@ -4092,9 +4374,11 @@
       <w:pPr>
         <w:pStyle w:val="BodyTextTerminal"/>
       </w:pPr>
+      <w:proofErr w:type="spellStart"/>
       <w:r>
         <w:t>Lintula|Juha</w:t>
       </w:r>
+      <w:proofErr w:type="spellEnd"/>
     </w:p>
     <w:p>
       <w:pPr>
@@ -4122,8 +4406,29 @@
         <w:t>match</w:t>
       </w:r>
       <w:r>
-        <w:t xml:space="preserve"> to Image|B&amp;W, Image|HDR, Image|Panorama</w:t>
-      </w:r>
+        <w:t xml:space="preserve"> to </w:t>
+      </w:r>
+      <w:proofErr w:type="spellStart"/>
+      <w:r>
+        <w:t>Image|B&amp;W</w:t>
+      </w:r>
+      <w:proofErr w:type="spellEnd"/>
+      <w:r>
+        <w:t xml:space="preserve">, </w:t>
+      </w:r>
+      <w:proofErr w:type="spellStart"/>
+      <w:r>
+        <w:t>Image|HDR</w:t>
+      </w:r>
+      <w:proofErr w:type="spellEnd"/>
+      <w:r>
+        <w:t xml:space="preserve">, </w:t>
+      </w:r>
+      <w:proofErr w:type="spellStart"/>
+      <w:r>
+        <w:t>Image|Panorama</w:t>
+      </w:r>
+      <w:proofErr w:type="spellEnd"/>
       <w:r>
         <w:t>, ...</w:t>
       </w:r>
@@ -4160,16 +4465,23 @@
         <w:t xml:space="preserve">match </w:t>
       </w:r>
       <w:r>
-        <w:t>all cities and locations in Germany|Bavaria</w:t>
-      </w:r>
+        <w:t xml:space="preserve">all cities and locations in </w:t>
+      </w:r>
+      <w:proofErr w:type="spellStart"/>
+      <w:r>
+        <w:t>Germany|Bavaria</w:t>
+      </w:r>
+      <w:proofErr w:type="spellEnd"/>
     </w:p>
     <w:p>
       <w:pPr>
         <w:pStyle w:val="BodyTextTerminal"/>
       </w:pPr>
+      <w:proofErr w:type="spellStart"/>
       <w:r>
         <w:t>Germany|Bavaria</w:t>
       </w:r>
+      <w:proofErr w:type="spellEnd"/>
     </w:p>
     <w:p>
       <w:pPr>
@@ -4249,7 +4561,15 @@
         <w:pStyle w:val="BodyTextTerminal"/>
       </w:pPr>
       <w:r>
-        <w:t>C:&gt; python DamScan.py -s ServerPC -p 5433</w:t>
+        <w:t xml:space="preserve">C:&gt; python DamScan.py -s </w:t>
+      </w:r>
+      <w:proofErr w:type="spellStart"/>
+      <w:r>
+        <w:t>ServerPC</w:t>
+      </w:r>
+      <w:proofErr w:type="spellEnd"/>
+      <w:r>
+        <w:t xml:space="preserve"> -p 5433</w:t>
       </w:r>
     </w:p>
     <w:p>
@@ -4259,20 +4579,35 @@
       <w:r>
         <w:t xml:space="preserve">Run the analysis of the </w:t>
       </w:r>
+      <w:proofErr w:type="spellStart"/>
       <w:r>
         <w:t>NetCatalog</w:t>
       </w:r>
+      <w:proofErr w:type="spellEnd"/>
       <w:r>
         <w:t xml:space="preserve"> server catalog, based on linked images. The</w:t>
       </w:r>
       <w:r>
-        <w:t xml:space="preserve"> Postgres database is</w:t>
+        <w:t xml:space="preserve"> </w:t>
+      </w:r>
+      <w:proofErr w:type="spellStart"/>
+      <w:r>
+        <w:t>Postgres</w:t>
+      </w:r>
+      <w:proofErr w:type="spellEnd"/>
+      <w:r>
+        <w:t xml:space="preserve"> database is</w:t>
       </w:r>
       <w:r>
         <w:t xml:space="preserve"> set up in </w:t>
       </w:r>
-      <w:r>
-        <w:t>ServerPC at port #5433</w:t>
+      <w:proofErr w:type="spellStart"/>
+      <w:r>
+        <w:t>ServerPC</w:t>
+      </w:r>
+      <w:proofErr w:type="spellEnd"/>
+      <w:r>
+        <w:t xml:space="preserve"> at port #5433</w:t>
       </w:r>
       <w:r>
         <w:t>.</w:t>
@@ -4283,7 +4618,15 @@
         <w:pStyle w:val="BodyTextTerminal"/>
       </w:pPr>
       <w:r>
-        <w:t>C:&gt; python DamScan.py -v -g -l -c Pictures\DaminionCatalog.dmc -o Pictures\output.txt</w:t>
+        <w:t>C:&gt; python DamScan.py -v -g -l -c Pictures\</w:t>
+      </w:r>
+      <w:proofErr w:type="spellStart"/>
+      <w:r>
+        <w:t>DaminionCatalog.dmc</w:t>
+      </w:r>
+      <w:proofErr w:type="spellEnd"/>
+      <w:r>
+        <w:t xml:space="preserve"> -o Pictures\output.txt</w:t>
       </w:r>
     </w:p>
     <w:p>
@@ -4293,12 +4636,14 @@
       <w:r>
         <w:t xml:space="preserve">Run the analysis of the local catalog </w:t>
       </w:r>
+      <w:proofErr w:type="spellStart"/>
       <w:r>
         <w:rPr>
           <w:rStyle w:val="BodyTextTerminalChar"/>
         </w:rPr>
         <w:t>DaminionCatalog.dmc</w:t>
       </w:r>
+      <w:proofErr w:type="spellEnd"/>
       <w:r>
         <w:t xml:space="preserve"> in the </w:t>
       </w:r>
@@ -4326,7 +4671,15 @@
         <w:pStyle w:val="BodyTextTerminal"/>
       </w:pPr>
       <w:r>
-        <w:t>C:&gt; python DamScan.py -t Place GPS -c NewCatalog -p 5433</w:t>
+        <w:t xml:space="preserve">C:&gt; python DamScan.py -t Place GPS -c </w:t>
+      </w:r>
+      <w:proofErr w:type="spellStart"/>
+      <w:r>
+        <w:t>NewCatalog</w:t>
+      </w:r>
+      <w:proofErr w:type="spellEnd"/>
+      <w:r>
+        <w:t xml:space="preserve"> -p 5433</w:t>
       </w:r>
     </w:p>
     <w:p>
@@ -4343,7 +4696,23 @@
         <w:t xml:space="preserve">(not on Event, People, Categories or Keywords) </w:t>
       </w:r>
       <w:r>
-        <w:t>of the NewCatalog server catalog, based on linked images. The Postgres database is set up in localhost at port #5433.</w:t>
+        <w:t xml:space="preserve">of the </w:t>
+      </w:r>
+      <w:proofErr w:type="spellStart"/>
+      <w:r>
+        <w:t>NewCatalog</w:t>
+      </w:r>
+      <w:proofErr w:type="spellEnd"/>
+      <w:r>
+        <w:t xml:space="preserve"> server catalog, based on linked images. The </w:t>
+      </w:r>
+      <w:proofErr w:type="spellStart"/>
+      <w:r>
+        <w:t>Postgres</w:t>
+      </w:r>
+      <w:proofErr w:type="spellEnd"/>
+      <w:r>
+        <w:t xml:space="preserve"> database is set up in localhost at port #5433.</w:t>
       </w:r>
     </w:p>
     <w:p>
@@ -4356,10 +4725,26 @@
         <w:t xml:space="preserve">C:&gt; python DamScan.py </w:t>
       </w:r>
       <w:r>
-        <w:t xml:space="preserve">-vv </w:t>
-      </w:r>
-      <w:r>
-        <w:t>-x Pictures\ExcludeList.ini -c NewCatalog -o Pictures\output.txt</w:t>
+        <w:t>-</w:t>
+      </w:r>
+      <w:proofErr w:type="spellStart"/>
+      <w:r>
+        <w:t>vv</w:t>
+      </w:r>
+      <w:proofErr w:type="spellEnd"/>
+      <w:r>
+        <w:t xml:space="preserve"> </w:t>
+      </w:r>
+      <w:r>
+        <w:t xml:space="preserve">-x Pictures\ExcludeList.ini -c </w:t>
+      </w:r>
+      <w:proofErr w:type="spellStart"/>
+      <w:r>
+        <w:t>NewCatalog</w:t>
+      </w:r>
+      <w:proofErr w:type="spellEnd"/>
+      <w:r>
+        <w:t xml:space="preserve"> -o Pictures\output.txt</w:t>
       </w:r>
     </w:p>
     <w:p>
@@ -4367,7 +4752,15 @@
         <w:pStyle w:val="BodyText"/>
       </w:pPr>
       <w:r>
-        <w:t xml:space="preserve">Run the analysis on all tag categories of the NewCatalog server catalog, but exclude the defined tag values from comparison. </w:t>
+        <w:t xml:space="preserve">Run the analysis on all tag categories of the </w:t>
+      </w:r>
+      <w:proofErr w:type="spellStart"/>
+      <w:r>
+        <w:t>NewCatalog</w:t>
+      </w:r>
+      <w:proofErr w:type="spellEnd"/>
+      <w:r>
+        <w:t xml:space="preserve"> server catalog, but exclude the defined tag values from comparison. </w:t>
       </w:r>
       <w:r>
         <w:t xml:space="preserve"> Print the results of the analysis in </w:t>
@@ -4388,8 +4781,13 @@
         <w:keepNext/>
       </w:pPr>
       <w:r>
-        <w:t>C:&gt; python DamScan.py -y Pictures\ExcludeList.ini -c NewCatalog</w:t>
-      </w:r>
+        <w:t xml:space="preserve">C:&gt; python DamScan.py -y Pictures\ExcludeList.ini -c </w:t>
+      </w:r>
+      <w:proofErr w:type="spellStart"/>
+      <w:r>
+        <w:t>NewCatalog</w:t>
+      </w:r>
+      <w:proofErr w:type="spellEnd"/>
     </w:p>
     <w:p>
       <w:pPr>
@@ -4404,8 +4802,13 @@
         <w:pStyle w:val="BodyTextTerminal"/>
       </w:pPr>
       <w:r>
-        <w:t>C:&gt; python DamScan.py -b -t -l -g -c Pictures\TestCatalog.dmc</w:t>
-      </w:r>
+        <w:t>C:&gt; python DamScan.py -b -t -l -g -c Pictures\</w:t>
+      </w:r>
+      <w:proofErr w:type="spellStart"/>
+      <w:r>
+        <w:t>TestCatalog.dmc</w:t>
+      </w:r>
+      <w:proofErr w:type="spellEnd"/>
     </w:p>
     <w:p>
       <w:pPr>
@@ -4414,12 +4817,14 @@
       <w:r>
         <w:t xml:space="preserve">Analyze only the filenames of the local </w:t>
       </w:r>
+      <w:proofErr w:type="spellStart"/>
       <w:r>
         <w:rPr>
           <w:rStyle w:val="BodyTextTerminalChar"/>
         </w:rPr>
         <w:t>TestCatalog.dmc</w:t>
       </w:r>
+      <w:proofErr w:type="spellEnd"/>
       <w:r>
         <w:t>, based on grouped images. Only the file extension is removed before the comparison</w:t>
       </w:r>
@@ -4468,8 +4873,13 @@
         <w:pStyle w:val="BodyTextTerminal"/>
       </w:pPr>
       <w:r>
-        <w:t>C:&gt; python DamScan.py -b _ BW -t -l -g -c Pictures\TestCatalog.dmc</w:t>
-      </w:r>
+        <w:t>C:&gt; python DamScan.py -b _ BW -t -l -g -c Pictures\</w:t>
+      </w:r>
+      <w:proofErr w:type="spellStart"/>
+      <w:r>
+        <w:t>TestCatalog.dmc</w:t>
+      </w:r>
+      <w:proofErr w:type="spellEnd"/>
     </w:p>
     <w:p>
       <w:pPr>
@@ -4520,8 +4930,6 @@
       <w:r>
         <w:t xml:space="preserve">from the </w:t>
       </w:r>
-      <w:bookmarkStart w:id="0" w:name="_GoBack"/>
-      <w:bookmarkEnd w:id="0"/>
       <w:r>
         <w:t xml:space="preserve">last </w:t>
       </w:r>
@@ -6057,6 +6465,7 @@
   <w:style w:type="character" w:default="1" w:styleId="DefaultParagraphFont">
     <w:name w:val="Default Paragraph Font"/>
     <w:uiPriority w:val="1"/>
+    <w:semiHidden/>
     <w:unhideWhenUsed/>
   </w:style>
   <w:style w:type="table" w:default="1" w:styleId="TableNormal">

</xml_diff>

<commit_message>
Public release of -a option and corresponding documentation
</commit_message>
<xml_diff>
--- a/DamScan.docx
+++ b/DamScan.docx
@@ -20,7 +20,6 @@
       <w:pPr>
         <w:pStyle w:val="BodyText"/>
       </w:pPr>
-      <w:proofErr w:type="spellStart"/>
       <w:r>
         <w:rPr>
           <w:b/>
@@ -28,7 +27,6 @@
         </w:rPr>
         <w:t>DamScan</w:t>
       </w:r>
-      <w:proofErr w:type="spellEnd"/>
       <w:r>
         <w:t xml:space="preserve"> </w:t>
       </w:r>
@@ -38,13 +36,8 @@
       <w:r>
         <w:t xml:space="preserve"> </w:t>
       </w:r>
-      <w:proofErr w:type="spellStart"/>
-      <w:r>
-        <w:t>Daminion</w:t>
-      </w:r>
-      <w:proofErr w:type="spellEnd"/>
-      <w:r>
-        <w:t xml:space="preserve"> database analyzer</w:t>
+      <w:r>
+        <w:t>Daminion database analyzer</w:t>
       </w:r>
     </w:p>
     <w:p>
@@ -93,21 +86,7 @@
         <w:rPr>
           <w:szCs w:val="20"/>
         </w:rPr>
-        <w:t>[-f] [-</w:t>
-      </w:r>
-      <w:proofErr w:type="spellStart"/>
-      <w:r>
-        <w:rPr>
-          <w:szCs w:val="20"/>
-        </w:rPr>
-        <w:t>i</w:t>
-      </w:r>
-      <w:proofErr w:type="spellEnd"/>
-      <w:r>
-        <w:rPr>
-          <w:szCs w:val="20"/>
-        </w:rPr>
-        <w:t>]</w:t>
+        <w:t>[-f] [-i]</w:t>
       </w:r>
       <w:r>
         <w:rPr>
@@ -283,6 +262,12 @@
         <w:rPr>
           <w:szCs w:val="20"/>
         </w:rPr>
+        <w:t>[-a ACKFILE]</w:t>
+      </w:r>
+      <w:r>
+        <w:rPr>
+          <w:szCs w:val="20"/>
+        </w:rPr>
         <w:br/>
       </w:r>
       <w:r>
@@ -434,27 +419,14 @@
       <w:pPr>
         <w:pStyle w:val="BodyText"/>
       </w:pPr>
-      <w:proofErr w:type="spellStart"/>
-      <w:r>
-        <w:t>Daminion</w:t>
-      </w:r>
-      <w:proofErr w:type="spellEnd"/>
-      <w:r>
-        <w:t xml:space="preserve"> digital asset </w:t>
+      <w:r>
+        <w:t xml:space="preserve">Daminion digital asset </w:t>
       </w:r>
       <w:r>
         <w:t>management</w:t>
       </w:r>
       <w:r>
-        <w:t xml:space="preserve"> (DAM) system is a great tool for assigning meta data (tags) to your digital assets and for sorting and searching the items. </w:t>
-      </w:r>
-      <w:proofErr w:type="spellStart"/>
-      <w:r>
-        <w:t>Daminion</w:t>
-      </w:r>
-      <w:proofErr w:type="spellEnd"/>
-      <w:r>
-        <w:t xml:space="preserve">  also </w:t>
+        <w:t xml:space="preserve"> (DAM) system is a great tool for assigning meta data (tags) to your digital assets and for sorting and searching the items. Daminion  also </w:t>
       </w:r>
       <w:r>
         <w:t xml:space="preserve">allows you </w:t>
@@ -485,15 +457,7 @@
         <w:t>inconsistencies in metadata</w:t>
       </w:r>
       <w:r>
-        <w:t xml:space="preserve"> for </w:t>
-      </w:r>
-      <w:proofErr w:type="spellStart"/>
-      <w:r>
-        <w:t>Daminion</w:t>
-      </w:r>
-      <w:proofErr w:type="spellEnd"/>
-      <w:r>
-        <w:t xml:space="preserve"> server and standalone catalogs.</w:t>
+        <w:t xml:space="preserve"> for Daminion server and standalone catalogs.</w:t>
       </w:r>
     </w:p>
     <w:p>
@@ -534,13 +498,8 @@
       <w:r>
         <w:t xml:space="preserve">a </w:t>
       </w:r>
-      <w:proofErr w:type="spellStart"/>
-      <w:r>
-        <w:t>Daminion</w:t>
-      </w:r>
-      <w:proofErr w:type="spellEnd"/>
-      <w:r>
-        <w:t xml:space="preserve"> catalog for potential inconsistencies in tagging</w:t>
+      <w:r>
+        <w:t>Daminion catalog for potential inconsistencies in tagging</w:t>
       </w:r>
       <w:r>
         <w:t xml:space="preserve"> between linked or grouped </w:t>
@@ -970,16 +929,8 @@
         <w:rPr>
           <w:b/>
         </w:rPr>
-        <w:t>-f, --</w:t>
-      </w:r>
-      <w:proofErr w:type="spellStart"/>
-      <w:r>
-        <w:rPr>
-          <w:b/>
-        </w:rPr>
-        <w:t>fullpath</w:t>
-      </w:r>
-      <w:proofErr w:type="spellEnd"/>
+        <w:t>-f, --fullpath</w:t>
+      </w:r>
       <w:r>
         <w:rPr>
           <w:b/>
@@ -1018,21 +969,7 @@
         <w:rPr>
           <w:b/>
         </w:rPr>
-        <w:t>-</w:t>
-      </w:r>
-      <w:proofErr w:type="spellStart"/>
-      <w:r>
-        <w:rPr>
-          <w:b/>
-        </w:rPr>
-        <w:t>i</w:t>
-      </w:r>
-      <w:proofErr w:type="spellEnd"/>
-      <w:r>
-        <w:rPr>
-          <w:b/>
-        </w:rPr>
-        <w:t>, --id</w:t>
+        <w:t>-i, --id</w:t>
       </w:r>
       <w:r>
         <w:rPr>
@@ -1049,15 +986,7 @@
         <w:tab/>
       </w:r>
       <w:r>
-        <w:t xml:space="preserve">Display the </w:t>
-      </w:r>
-      <w:proofErr w:type="spellStart"/>
-      <w:r>
-        <w:t>Daminion</w:t>
-      </w:r>
-      <w:proofErr w:type="spellEnd"/>
-      <w:r>
-        <w:t xml:space="preserve"> Item Id</w:t>
+        <w:t>Display the Daminion Item Id</w:t>
       </w:r>
       <w:r>
         <w:t xml:space="preserve"> </w:t>
@@ -1124,41 +1053,13 @@
         <w:rPr>
           <w:bCs w:val="0"/>
         </w:rPr>
-        <w:t xml:space="preserve"> [{</w:t>
-      </w:r>
-      <w:proofErr w:type="spellStart"/>
-      <w:r>
-        <w:rPr>
-          <w:bCs w:val="0"/>
-        </w:rPr>
-        <w:t>Event,Place,GPS,People,Keywords,Categories</w:t>
-      </w:r>
-      <w:proofErr w:type="spellEnd"/>
-      <w:r>
-        <w:rPr>
-          <w:bCs w:val="0"/>
-        </w:rPr>
-        <w:t xml:space="preserve">} </w:t>
-      </w:r>
-      <w:r>
-        <w:rPr>
-          <w:bCs w:val="0"/>
-        </w:rPr>
-        <w:t>[{</w:t>
-      </w:r>
-      <w:proofErr w:type="spellStart"/>
-      <w:r>
-        <w:rPr>
-          <w:bCs w:val="0"/>
-        </w:rPr>
-        <w:t>Event,Place,GPS</w:t>
-      </w:r>
-      <w:proofErr w:type="spellEnd"/>
-      <w:r>
-        <w:rPr>
-          <w:bCs w:val="0"/>
-        </w:rPr>
-        <w:t>,</w:t>
+        <w:t xml:space="preserve"> [{Event,Place,GPS,People,Keywords,Categories} </w:t>
+      </w:r>
+      <w:r>
+        <w:rPr>
+          <w:bCs w:val="0"/>
+        </w:rPr>
+        <w:t>[{Event,Place,GPS,</w:t>
       </w:r>
       <w:r>
         <w:rPr>
@@ -1431,16 +1332,8 @@
         <w:rPr>
           <w:b/>
         </w:rPr>
-        <w:t>, --</w:t>
-      </w:r>
-      <w:proofErr w:type="spellStart"/>
-      <w:r>
-        <w:rPr>
-          <w:b/>
-        </w:rPr>
-        <w:t>basename</w:t>
-      </w:r>
-      <w:proofErr w:type="spellEnd"/>
+        <w:t>, --basename</w:t>
+      </w:r>
       <w:r>
         <w:rPr>
           <w:bCs w:val="0"/>
@@ -2913,17 +2806,77 @@
           <w:b/>
           <w:bCs w:val="0"/>
         </w:rPr>
-        <w:t>-l, --</w:t>
-      </w:r>
-      <w:proofErr w:type="spellStart"/>
-      <w:r>
-        <w:rPr>
-          <w:b/>
-          <w:bCs w:val="0"/>
-        </w:rPr>
-        <w:t>sqlite</w:t>
-      </w:r>
-      <w:proofErr w:type="spellEnd"/>
+        <w:t xml:space="preserve">-a, </w:t>
+      </w:r>
+      <w:r>
+        <w:rPr>
+          <w:b/>
+          <w:bCs w:val="0"/>
+        </w:rPr>
+        <w:t>--acknowledged</w:t>
+      </w:r>
+      <w:r>
+        <w:t xml:space="preserve"> </w:t>
+      </w:r>
+      <w:r>
+        <w:rPr>
+          <w:i/>
+          <w:iCs/>
+        </w:rPr>
+        <w:t>ACKFILE</w:t>
+      </w:r>
+      <w:r>
+        <w:br/>
+        <w:t>The option -a specifies a configuration file that contains ac</w:t>
+      </w:r>
+      <w:r>
+        <w:t xml:space="preserve">knowledged differences between linked or grouped media items. The differences listed in this file are excluded from the output. </w:t>
+      </w:r>
+      <w:r>
+        <w:t xml:space="preserve">The output of the program, when used with the </w:t>
+      </w:r>
+      <w:r>
+        <w:rPr>
+          <w:b/>
+          <w:bCs w:val="0"/>
+        </w:rPr>
+        <w:t>-i</w:t>
+      </w:r>
+      <w:r>
+        <w:t xml:space="preserve"> and </w:t>
+      </w:r>
+      <w:r>
+        <w:rPr>
+          <w:b/>
+          <w:bCs w:val="0"/>
+        </w:rPr>
+        <w:t>-o</w:t>
+      </w:r>
+      <w:r>
+        <w:t xml:space="preserve"> option, can be used for a future run of the program with the -a option as an </w:t>
+      </w:r>
+      <w:r>
+        <w:rPr>
+          <w:i/>
+          <w:iCs/>
+        </w:rPr>
+        <w:t>ACKFILE</w:t>
+      </w:r>
+      <w:r>
+        <w:t>.</w:t>
+      </w:r>
+    </w:p>
+    <w:p>
+      <w:pPr>
+        <w:pStyle w:val="OptionList"/>
+      </w:pPr>
+      <w:r>
+        <w:rPr>
+          <w:b/>
+          <w:bCs w:val="0"/>
+        </w:rPr>
+        <w:t>-l, --sqlite</w:t>
+      </w:r>
       <w:r>
         <w:tab/>
         <w:t xml:space="preserve">Use </w:t>
@@ -2958,13 +2911,8 @@
       <w:r>
         <w:t xml:space="preserve">based on </w:t>
       </w:r>
-      <w:proofErr w:type="spellStart"/>
-      <w:r>
-        <w:t>Postgresql</w:t>
-      </w:r>
-      <w:proofErr w:type="spellEnd"/>
-      <w:r>
-        <w:t>)</w:t>
+      <w:r>
+        <w:t>Postgresql)</w:t>
       </w:r>
     </w:p>
     <w:p>
@@ -2999,7 +2947,6 @@
         </w:rPr>
         <w:t xml:space="preserve"> </w:t>
       </w:r>
-      <w:proofErr w:type="spellStart"/>
       <w:r>
         <w:rPr>
           <w:bCs w:val="0"/>
@@ -3008,7 +2955,6 @@
         </w:rPr>
         <w:t>CATALOG</w:t>
       </w:r>
-      <w:proofErr w:type="spellEnd"/>
       <w:r>
         <w:rPr>
           <w:b/>
@@ -3047,41 +2993,18 @@
         </w:rPr>
         <w:t xml:space="preserve"> option specifies a </w:t>
       </w:r>
-      <w:proofErr w:type="spellStart"/>
-      <w:r>
-        <w:rPr>
-          <w:bCs w:val="0"/>
-        </w:rPr>
-        <w:t>Daminion</w:t>
-      </w:r>
-      <w:proofErr w:type="spellEnd"/>
-      <w:r>
-        <w:rPr>
-          <w:bCs w:val="0"/>
-        </w:rPr>
-        <w:t xml:space="preserve"> catalog name</w:t>
-      </w:r>
-      <w:r>
-        <w:rPr>
-          <w:bCs w:val="0"/>
-        </w:rPr>
-        <w:t xml:space="preserve">. If not specified the default </w:t>
-      </w:r>
-      <w:proofErr w:type="spellStart"/>
-      <w:r>
-        <w:rPr>
-          <w:bCs w:val="0"/>
-        </w:rPr>
-        <w:t>Daminion</w:t>
-      </w:r>
-      <w:proofErr w:type="spellEnd"/>
-      <w:r>
-        <w:rPr>
-          <w:bCs w:val="0"/>
-        </w:rPr>
-        <w:t xml:space="preserve"> Server catalog (</w:t>
-      </w:r>
-      <w:proofErr w:type="spellStart"/>
+      <w:r>
+        <w:rPr>
+          <w:bCs w:val="0"/>
+        </w:rPr>
+        <w:t>Daminion catalog name</w:t>
+      </w:r>
+      <w:r>
+        <w:rPr>
+          <w:bCs w:val="0"/>
+        </w:rPr>
+        <w:t>. If not specified the default Daminion Server catalog (</w:t>
+      </w:r>
       <w:r>
         <w:rPr>
           <w:bCs w:val="0"/>
@@ -3090,7 +3013,6 @@
         </w:rPr>
         <w:t>NetCatalog</w:t>
       </w:r>
-      <w:proofErr w:type="spellEnd"/>
       <w:r>
         <w:rPr>
           <w:bCs w:val="0"/>
@@ -3101,16 +3023,8 @@
         <w:rPr>
           <w:rStyle w:val="BodyTextTerminalChar"/>
         </w:rPr>
-        <w:t>.</w:t>
-      </w:r>
-      <w:proofErr w:type="spellStart"/>
-      <w:r>
-        <w:rPr>
-          <w:rStyle w:val="BodyTextTerminalChar"/>
-        </w:rPr>
-        <w:t>dmc</w:t>
-      </w:r>
-      <w:proofErr w:type="spellEnd"/>
+        <w:t>.dmc</w:t>
+      </w:r>
       <w:r>
         <w:rPr>
           <w:bCs w:val="0"/>
@@ -3144,7 +3058,6 @@
         </w:rPr>
         <w:t xml:space="preserve"> </w:t>
       </w:r>
-      <w:proofErr w:type="spellStart"/>
       <w:r>
         <w:rPr>
           <w:bCs w:val="0"/>
@@ -3153,7 +3066,6 @@
         </w:rPr>
         <w:t>SERVER</w:t>
       </w:r>
-      <w:proofErr w:type="spellEnd"/>
       <w:r>
         <w:rPr>
           <w:b/>
@@ -3161,19 +3073,11 @@
         </w:rPr>
         <w:br/>
       </w:r>
-      <w:proofErr w:type="spellStart"/>
-      <w:r>
-        <w:rPr>
-          <w:bCs w:val="0"/>
-        </w:rPr>
-        <w:t>Postgres</w:t>
-      </w:r>
-      <w:proofErr w:type="spellEnd"/>
-      <w:r>
-        <w:rPr>
-          <w:bCs w:val="0"/>
-        </w:rPr>
-        <w:t xml:space="preserve"> </w:t>
+      <w:r>
+        <w:rPr>
+          <w:bCs w:val="0"/>
+        </w:rPr>
+        <w:t xml:space="preserve">Postgres </w:t>
       </w:r>
       <w:r>
         <w:rPr>
@@ -3203,21 +3107,7 @@
         <w:rPr>
           <w:bCs w:val="0"/>
         </w:rPr>
-        <w:t xml:space="preserve">the </w:t>
-      </w:r>
-      <w:proofErr w:type="spellStart"/>
-      <w:r>
-        <w:rPr>
-          <w:bCs w:val="0"/>
-        </w:rPr>
-        <w:t>Daminion</w:t>
-      </w:r>
-      <w:proofErr w:type="spellEnd"/>
-      <w:r>
-        <w:rPr>
-          <w:bCs w:val="0"/>
-        </w:rPr>
-        <w:t xml:space="preserve"> Server). If </w:t>
+        <w:t xml:space="preserve">the Daminion Server). If </w:t>
       </w:r>
       <w:r>
         <w:rPr>
@@ -3271,21 +3161,7 @@
         <w:rPr>
           <w:bCs w:val="0"/>
         </w:rPr>
-        <w:t xml:space="preserve"> </w:t>
-      </w:r>
-      <w:proofErr w:type="spellStart"/>
-      <w:r>
-        <w:rPr>
-          <w:bCs w:val="0"/>
-        </w:rPr>
-        <w:t>Daminion</w:t>
-      </w:r>
-      <w:proofErr w:type="spellEnd"/>
-      <w:r>
-        <w:rPr>
-          <w:bCs w:val="0"/>
-        </w:rPr>
-        <w:t xml:space="preserve"> Server Administration</w:t>
+        <w:t xml:space="preserve"> Daminion Server Administration</w:t>
       </w:r>
       <w:r>
         <w:rPr>
@@ -3311,7 +3187,6 @@
         </w:rPr>
         <w:t xml:space="preserve"> -p --port </w:t>
       </w:r>
-      <w:proofErr w:type="spellStart"/>
       <w:r>
         <w:rPr>
           <w:i/>
@@ -3319,7 +3194,6 @@
         </w:rPr>
         <w:t>PORT</w:t>
       </w:r>
-      <w:proofErr w:type="spellEnd"/>
       <w:r>
         <w:rPr>
           <w:i/>
@@ -3329,14 +3203,7 @@
       </w:r>
       <w:r>
         <w:tab/>
-      </w:r>
-      <w:proofErr w:type="spellStart"/>
-      <w:r>
-        <w:t>Postgres</w:t>
-      </w:r>
-      <w:proofErr w:type="spellEnd"/>
-      <w:r>
-        <w:t xml:space="preserve"> </w:t>
+        <w:t xml:space="preserve">Postgres </w:t>
       </w:r>
       <w:r>
         <w:t xml:space="preserve">database </w:t>
@@ -3351,15 +3218,7 @@
         <w:t>, the</w:t>
       </w:r>
       <w:r>
-        <w:t xml:space="preserve"> </w:t>
-      </w:r>
-      <w:proofErr w:type="spellStart"/>
-      <w:r>
-        <w:t>Daminion</w:t>
-      </w:r>
-      <w:proofErr w:type="spellEnd"/>
-      <w:r>
-        <w:t xml:space="preserve"> default</w:t>
+        <w:t xml:space="preserve"> Daminion default</w:t>
       </w:r>
       <w:r>
         <w:t xml:space="preserve"> </w:t>
@@ -3392,7 +3251,6 @@
       <w:r>
         <w:t xml:space="preserve"> </w:t>
       </w:r>
-      <w:proofErr w:type="spellStart"/>
       <w:r>
         <w:rPr>
           <w:i/>
@@ -3400,20 +3258,14 @@
         </w:rPr>
         <w:t>USER</w:t>
       </w:r>
-      <w:proofErr w:type="spellEnd"/>
       <w:r>
         <w:tab/>
       </w:r>
       <w:r>
         <w:br/>
       </w:r>
-      <w:proofErr w:type="spellStart"/>
-      <w:r>
-        <w:t>Postgres</w:t>
-      </w:r>
-      <w:proofErr w:type="spellEnd"/>
-      <w:r>
-        <w:t xml:space="preserve"> </w:t>
+      <w:r>
+        <w:t xml:space="preserve">Postgres </w:t>
       </w:r>
       <w:r>
         <w:t xml:space="preserve">database </w:t>
@@ -3432,128 +3284,103 @@
         <w:t>Not</w:t>
       </w:r>
       <w:r>
-        <w:t xml:space="preserve"> </w:t>
-      </w:r>
-      <w:proofErr w:type="spellStart"/>
-      <w:r>
-        <w:t>Daminion</w:t>
-      </w:r>
-      <w:proofErr w:type="spellEnd"/>
-      <w:r>
-        <w:t xml:space="preserve"> catalog user). If not specified the installation default </w:t>
-      </w:r>
-      <w:proofErr w:type="spellStart"/>
+        <w:t xml:space="preserve"> Daminion catalog user). If not specified the installation default </w:t>
+      </w:r>
       <w:r>
         <w:rPr>
           <w:i/>
           <w:iCs/>
         </w:rPr>
-        <w:t>postgres</w:t>
-      </w:r>
-      <w:proofErr w:type="spellEnd"/>
+        <w:t>postgres/postgres</w:t>
+      </w:r>
+      <w:r>
+        <w:t xml:space="preserve"> will be used.</w:t>
+      </w:r>
+    </w:p>
+    <w:p>
+      <w:pPr>
+        <w:pStyle w:val="OptionList"/>
+      </w:pPr>
+      <w:r>
+        <w:lastRenderedPageBreak/>
+        <w:t xml:space="preserve"> </w:t>
+      </w:r>
+      <w:r>
+        <w:rPr>
+          <w:b/>
+          <w:bCs w:val="0"/>
+        </w:rPr>
+        <w:t>-o --output</w:t>
+      </w:r>
+      <w:r>
+        <w:t xml:space="preserve"> </w:t>
+      </w:r>
       <w:r>
         <w:rPr>
           <w:i/>
           <w:iCs/>
         </w:rPr>
-        <w:t>/</w:t>
-      </w:r>
-      <w:proofErr w:type="spellStart"/>
+        <w:t>OUTFILE</w:t>
+      </w:r>
+      <w:r>
+        <w:br/>
+      </w:r>
+      <w:r>
+        <w:t>Write</w:t>
+      </w:r>
+      <w:r>
+        <w:t xml:space="preserve"> </w:t>
+      </w:r>
+      <w:r>
+        <w:t>the report to</w:t>
+      </w:r>
+      <w:r>
+        <w:t xml:space="preserve"> an</w:t>
+      </w:r>
+      <w:r>
+        <w:t xml:space="preserve"> </w:t>
+      </w:r>
       <w:r>
         <w:rPr>
           <w:i/>
           <w:iCs/>
         </w:rPr>
-        <w:t>postgres</w:t>
-      </w:r>
-      <w:proofErr w:type="spellEnd"/>
-      <w:r>
-        <w:t xml:space="preserve"> will be used.</w:t>
-      </w:r>
-    </w:p>
-    <w:p>
-      <w:pPr>
-        <w:pStyle w:val="OptionList"/>
-      </w:pPr>
-      <w:r>
-        <w:t xml:space="preserve"> </w:t>
-      </w:r>
-      <w:r>
-        <w:rPr>
-          <w:b/>
-          <w:bCs w:val="0"/>
-        </w:rPr>
-        <w:t>-o --output</w:t>
-      </w:r>
-      <w:r>
-        <w:t xml:space="preserve"> </w:t>
+        <w:t>OUTFILE</w:t>
+      </w:r>
+      <w:r>
+        <w:t xml:space="preserve">. If </w:t>
+      </w:r>
+      <w:r>
+        <w:rPr>
+          <w:b/>
+          <w:bCs w:val="0"/>
+        </w:rPr>
+        <w:t>-o</w:t>
+      </w:r>
+      <w:r>
+        <w:t xml:space="preserve"> is not specified the output will be printed on the screen. Verbose messages (</w:t>
+      </w:r>
+      <w:r>
+        <w:rPr>
+          <w:b/>
+          <w:bCs w:val="0"/>
+        </w:rPr>
+        <w:t>-v</w:t>
+      </w:r>
+      <w:r>
+        <w:t xml:space="preserve">) are </w:t>
+      </w:r>
+      <w:r>
+        <w:t xml:space="preserve">never </w:t>
+      </w:r>
+      <w:r>
+        <w:t xml:space="preserve">directed to </w:t>
       </w:r>
       <w:r>
         <w:rPr>
           <w:i/>
           <w:iCs/>
         </w:rPr>
-        <w:t>OUTFILE</w:t>
-      </w:r>
-      <w:r>
-        <w:br/>
-      </w:r>
-      <w:r>
-        <w:t>Write</w:t>
-      </w:r>
-      <w:r>
-        <w:t xml:space="preserve"> </w:t>
-      </w:r>
-      <w:r>
-        <w:t>the report to</w:t>
-      </w:r>
-      <w:r>
-        <w:t xml:space="preserve"> an</w:t>
-      </w:r>
-      <w:r>
-        <w:t xml:space="preserve"> </w:t>
-      </w:r>
-      <w:r>
-        <w:rPr>
-          <w:i/>
-          <w:iCs/>
-        </w:rPr>
-        <w:t>OUTFILE</w:t>
-      </w:r>
-      <w:r>
-        <w:t xml:space="preserve">. If </w:t>
-      </w:r>
-      <w:r>
-        <w:rPr>
-          <w:b/>
-          <w:bCs w:val="0"/>
-        </w:rPr>
-        <w:t>-o</w:t>
-      </w:r>
-      <w:r>
-        <w:t xml:space="preserve"> is not specified the output will be printed on the screen. Verbose messages (</w:t>
-      </w:r>
-      <w:r>
-        <w:rPr>
-          <w:b/>
-          <w:bCs w:val="0"/>
-        </w:rPr>
-        <w:t>-v</w:t>
-      </w:r>
-      <w:r>
-        <w:t xml:space="preserve">) are </w:t>
-      </w:r>
-      <w:r>
-        <w:t xml:space="preserve">never </w:t>
-      </w:r>
-      <w:r>
-        <w:t xml:space="preserve">directed to </w:t>
-      </w:r>
-      <w:r>
-        <w:rPr>
-          <w:i/>
-          <w:iCs/>
-        </w:rPr>
         <w:t>OUTFILE.</w:t>
       </w:r>
     </w:p>
@@ -3567,19 +3394,11 @@
           <w:b/>
           <w:bCs w:val="0"/>
         </w:rPr>
-        <w:lastRenderedPageBreak/>
         <w:t>-v, --verbose</w:t>
       </w:r>
       <w:r>
         <w:tab/>
-      </w:r>
-      <w:proofErr w:type="spellStart"/>
-      <w:r>
-        <w:t>Verbose</w:t>
-      </w:r>
-      <w:proofErr w:type="spellEnd"/>
-      <w:r>
-        <w:t xml:space="preserve"> output. Specifying </w:t>
+        <w:t xml:space="preserve">Verbose output. Specifying </w:t>
       </w:r>
       <w:r>
         <w:t xml:space="preserve">the option </w:t>
@@ -3648,17 +3467,8 @@
           <w:b/>
           <w:bCs w:val="0"/>
         </w:rPr>
-        <w:t>-</w:t>
-      </w:r>
-      <w:proofErr w:type="spellStart"/>
-      <w:r>
-        <w:rPr>
-          <w:b/>
-          <w:bCs w:val="0"/>
-        </w:rPr>
-        <w:t>vv</w:t>
-      </w:r>
-      <w:proofErr w:type="spellEnd"/>
+        <w:t>-vv</w:t>
+      </w:r>
       <w:r>
         <w:t>) also information of the linked</w:t>
       </w:r>
@@ -3672,15 +3482,7 @@
         <w:t xml:space="preserve">displayed </w:t>
       </w:r>
       <w:r>
-        <w:t>on the screen (</w:t>
-      </w:r>
-      <w:proofErr w:type="spellStart"/>
-      <w:r>
-        <w:t>stdout</w:t>
-      </w:r>
-      <w:proofErr w:type="spellEnd"/>
-      <w:r>
-        <w:t>)</w:t>
+        <w:t>on the screen (stdout)</w:t>
       </w:r>
       <w:r>
         <w:t xml:space="preserve"> and not directed to </w:t>
@@ -3829,7 +3631,13 @@
         <w:pStyle w:val="BodyText"/>
       </w:pPr>
       <w:r>
-        <w:t xml:space="preserve">Errors </w:t>
+        <w:t>Errors</w:t>
+      </w:r>
+      <w:r>
+        <w:t xml:space="preserve"> and warnings</w:t>
+      </w:r>
+      <w:r>
+        <w:t xml:space="preserve"> </w:t>
       </w:r>
       <w:r>
         <w:t>are logged to the standard error stream</w:t>
@@ -3968,15 +3776,7 @@
         <w:t>n</w:t>
       </w:r>
       <w:r>
-        <w:t xml:space="preserve">ot all tag categories that are supported by </w:t>
-      </w:r>
-      <w:proofErr w:type="spellStart"/>
-      <w:r>
-        <w:t>Daminion</w:t>
-      </w:r>
-      <w:proofErr w:type="spellEnd"/>
-      <w:r>
-        <w:t>. The other tag categories not in the list (e.g. Media Format, Rating, Project etc</w:t>
+        <w:t>ot all tag categories that are supported by Daminion. The other tag categories not in the list (e.g. Media Format, Rating, Project etc</w:t>
       </w:r>
       <w:r>
         <w:rPr>
@@ -4026,8 +3826,6 @@
       <w:pPr>
         <w:pStyle w:val="BodyText"/>
       </w:pPr>
-      <w:bookmarkStart w:id="0" w:name="_GoBack"/>
-      <w:bookmarkEnd w:id="0"/>
       <w:r>
         <w:t xml:space="preserve">Using </w:t>
       </w:r>
@@ -4193,7 +3991,10 @@
         <w:t>i</w:t>
       </w:r>
       <w:r>
-        <w:t>ndows should be restarted before starting Python for the first time..</w:t>
+        <w:t>ndows should be restarted before star</w:t>
+      </w:r>
+      <w:r>
+        <w:t>ting Python for the first time.</w:t>
       </w:r>
     </w:p>
     <w:p>
@@ -4201,12 +4002,14 @@
         <w:pStyle w:val="Heading2"/>
       </w:pPr>
       <w:r>
+        <w:lastRenderedPageBreak/>
         <w:t>psycopg2</w:t>
       </w:r>
     </w:p>
     <w:p>
       <w:pPr>
         <w:pStyle w:val="BodyText"/>
+        <w:keepNext/>
       </w:pPr>
       <w:r>
         <w:t>After installing Python</w:t>
@@ -4231,15 +4034,7 @@
         <w:t>)</w:t>
       </w:r>
       <w:r>
-        <w:t xml:space="preserve">, because the </w:t>
-      </w:r>
-      <w:proofErr w:type="spellStart"/>
-      <w:r>
-        <w:t>Postgres</w:t>
-      </w:r>
-      <w:proofErr w:type="spellEnd"/>
-      <w:r>
-        <w:t xml:space="preserve"> support package will be installed</w:t>
+        <w:t>, because the Postgres support package will be installed</w:t>
       </w:r>
       <w:r>
         <w:t xml:space="preserve"> in the Program Files directory</w:t>
@@ -4256,14 +4051,8 @@
         <w:pStyle w:val="BodyTextTerminal"/>
       </w:pPr>
       <w:r>
-        <w:lastRenderedPageBreak/>
-        <w:t xml:space="preserve">C:&gt; python -m pip install -U pip </w:t>
-      </w:r>
-      <w:proofErr w:type="spellStart"/>
-      <w:r>
-        <w:t>setuptools</w:t>
-      </w:r>
-      <w:proofErr w:type="spellEnd"/>
+        <w:t>C:&gt; python -m pip install -U pip setuptools</w:t>
+      </w:r>
     </w:p>
     <w:p>
       <w:pPr>
@@ -4285,6 +4074,14 @@
           <w:rFonts w:eastAsia="Times New Roman"/>
         </w:rPr>
         <w:t>CONFIGURATION PARAMETERS</w:t>
+      </w:r>
+    </w:p>
+    <w:p>
+      <w:pPr>
+        <w:pStyle w:val="Heading2"/>
+      </w:pPr>
+      <w:r>
+        <w:t>EXFILE/ONLYFILE</w:t>
       </w:r>
     </w:p>
     <w:p>
@@ -4374,11 +4171,9 @@
       <w:pPr>
         <w:pStyle w:val="BodyTextTerminal"/>
       </w:pPr>
-      <w:proofErr w:type="spellStart"/>
       <w:r>
         <w:t>Lintula|Juha</w:t>
       </w:r>
-      <w:proofErr w:type="spellEnd"/>
     </w:p>
     <w:p>
       <w:pPr>
@@ -4406,29 +4201,8 @@
         <w:t>match</w:t>
       </w:r>
       <w:r>
-        <w:t xml:space="preserve"> to </w:t>
-      </w:r>
-      <w:proofErr w:type="spellStart"/>
-      <w:r>
-        <w:t>Image|B&amp;W</w:t>
-      </w:r>
-      <w:proofErr w:type="spellEnd"/>
-      <w:r>
-        <w:t xml:space="preserve">, </w:t>
-      </w:r>
-      <w:proofErr w:type="spellStart"/>
-      <w:r>
-        <w:t>Image|HDR</w:t>
-      </w:r>
-      <w:proofErr w:type="spellEnd"/>
-      <w:r>
-        <w:t xml:space="preserve">, </w:t>
-      </w:r>
-      <w:proofErr w:type="spellStart"/>
-      <w:r>
-        <w:t>Image|Panorama</w:t>
-      </w:r>
-      <w:proofErr w:type="spellEnd"/>
+        <w:t xml:space="preserve"> to Image|B&amp;W, Image|HDR, Image|Panorama</w:t>
+      </w:r>
       <w:r>
         <w:t>, ...</w:t>
       </w:r>
@@ -4465,23 +4239,16 @@
         <w:t xml:space="preserve">match </w:t>
       </w:r>
       <w:r>
-        <w:t xml:space="preserve">all cities and locations in </w:t>
-      </w:r>
-      <w:proofErr w:type="spellStart"/>
+        <w:t>all cities and locations in Germany|Bavaria</w:t>
+      </w:r>
+    </w:p>
+    <w:p>
+      <w:pPr>
+        <w:pStyle w:val="BodyTextTerminal"/>
+      </w:pPr>
       <w:r>
         <w:t>Germany|Bavaria</w:t>
       </w:r>
-      <w:proofErr w:type="spellEnd"/>
-    </w:p>
-    <w:p>
-      <w:pPr>
-        <w:pStyle w:val="BodyTextTerminal"/>
-      </w:pPr>
-      <w:proofErr w:type="spellStart"/>
-      <w:r>
-        <w:t>Germany|Bavaria</w:t>
-      </w:r>
-      <w:proofErr w:type="spellEnd"/>
     </w:p>
     <w:p>
       <w:pPr>
@@ -4515,6 +4282,417 @@
     </w:p>
     <w:p>
       <w:pPr>
+        <w:pStyle w:val="Heading2"/>
+        <w:spacing w:before="160"/>
+      </w:pPr>
+      <w:r>
+        <w:t>ACK</w:t>
+      </w:r>
+      <w:r>
+        <w:t>FILE</w:t>
+      </w:r>
+    </w:p>
+    <w:p>
+      <w:pPr>
+        <w:pStyle w:val="BodyText"/>
+      </w:pPr>
+      <w:r>
+        <w:t xml:space="preserve">The configuration parameters in the </w:t>
+      </w:r>
+      <w:r>
+        <w:rPr>
+          <w:i/>
+          <w:iCs/>
+        </w:rPr>
+        <w:t>ACK</w:t>
+      </w:r>
+      <w:r>
+        <w:rPr>
+          <w:i/>
+          <w:iCs/>
+        </w:rPr>
+        <w:t>FILE</w:t>
+      </w:r>
+      <w:r>
+        <w:t xml:space="preserve"> follow the structure</w:t>
+      </w:r>
+      <w:r>
+        <w:t xml:space="preserve"> of the program’s output file</w:t>
+      </w:r>
+      <w:r>
+        <w:t>.</w:t>
+      </w:r>
+      <w:r>
+        <w:t xml:space="preserve"> </w:t>
+      </w:r>
+      <w:r>
+        <w:t>Each line contains an image pair, a tag category and the acknowledged differences.</w:t>
+      </w:r>
+      <w:r>
+        <w:t xml:space="preserve"> For the single value tags there is no need to specify any values. If the same image pair, tag category combination appears several times, all the listed tag values are </w:t>
+      </w:r>
+      <w:r>
+        <w:t>taken into consideration.</w:t>
+      </w:r>
+    </w:p>
+    <w:p>
+      <w:pPr>
+        <w:pStyle w:val="BodyText"/>
+      </w:pPr>
+      <w:r>
+        <w:t>The format for a single value tag</w:t>
+      </w:r>
+      <w:r>
+        <w:t>s</w:t>
+      </w:r>
+      <w:r>
+        <w:t xml:space="preserve"> </w:t>
+      </w:r>
+      <w:r>
+        <w:t xml:space="preserve">(Name, Place, GPS or Event) </w:t>
+      </w:r>
+      <w:r>
+        <w:t>is</w:t>
+      </w:r>
+    </w:p>
+    <w:p>
+      <w:pPr>
+        <w:pStyle w:val="BodyTextTerminal"/>
+      </w:pPr>
+      <w:r>
+        <w:t>file1 (id1)</w:t>
+      </w:r>
+      <w:r>
+        <w:rPr>
+          <w:i/>
+          <w:iCs/>
+        </w:rPr>
+        <w:t>&lt;TAB&gt;</w:t>
+      </w:r>
+      <w:r>
+        <w:t>sep</w:t>
+      </w:r>
+      <w:r>
+        <w:rPr>
+          <w:i/>
+          <w:iCs/>
+        </w:rPr>
+        <w:t>&lt;TAB&gt;</w:t>
+      </w:r>
+      <w:r>
+        <w:t>file2 (id2)</w:t>
+      </w:r>
+      <w:r>
+        <w:rPr>
+          <w:i/>
+          <w:iCs/>
+        </w:rPr>
+        <w:t>&lt;TAB&gt;</w:t>
+      </w:r>
+      <w:r>
+        <w:t>Name|Place|GPS|Event</w:t>
+      </w:r>
+      <w:r>
+        <w:rPr>
+          <w:rFonts w:ascii="Arial" w:hAnsi="Arial" w:cs="Arial"/>
+          <w:color w:val="212121"/>
+          <w:szCs w:val="20"/>
+          <w:shd w:val="clear" w:color="auto" w:fill="FFFFFF"/>
+        </w:rPr>
+        <w:t xml:space="preserve"> </w:t>
+      </w:r>
+      <w:r>
+        <w:t>[&lt;TAB&gt;'value1'&lt;TAB&gt;sep&lt;TAB&gt;'value2']</w:t>
+      </w:r>
+    </w:p>
+    <w:p>
+      <w:pPr>
+        <w:pStyle w:val="BodyText"/>
+      </w:pPr>
+      <w:r>
+        <w:t>and an example</w:t>
+      </w:r>
+    </w:p>
+    <w:p>
+      <w:pPr>
+        <w:pStyle w:val="BodyTextTerminal"/>
+      </w:pPr>
+      <w:r>
+        <w:t>160330_4440.JPG (7398)    &lt;&gt;    160330_4440.JPG (6670)    Place</w:t>
+      </w:r>
+    </w:p>
+    <w:p>
+      <w:pPr>
+        <w:pStyle w:val="BodyText"/>
+      </w:pPr>
+      <w:r>
+        <w:rPr>
+          <w:i/>
+          <w:iCs/>
+        </w:rPr>
+        <w:lastRenderedPageBreak/>
+        <w:t>sep</w:t>
+      </w:r>
+      <w:r>
+        <w:t xml:space="preserve"> is usually &lt;&gt;, &lt; or &gt;, but it could be anything</w:t>
+      </w:r>
+      <w:r>
+        <w:t xml:space="preserve">. </w:t>
+      </w:r>
+      <w:r>
+        <w:t xml:space="preserve">The </w:t>
+      </w:r>
+      <w:r>
+        <w:t xml:space="preserve">vertical bar </w:t>
+      </w:r>
+      <w:r>
+        <w:t xml:space="preserve">character </w:t>
+      </w:r>
+      <w:r>
+        <w:t>(</w:t>
+      </w:r>
+      <w:r>
+        <w:t>‘</w:t>
+      </w:r>
+      <w:r>
+        <w:rPr>
+          <w:i/>
+          <w:iCs/>
+        </w:rPr>
+        <w:t>|</w:t>
+      </w:r>
+      <w:r>
+        <w:t>’</w:t>
+      </w:r>
+      <w:r>
+        <w:t>)</w:t>
+      </w:r>
+      <w:r>
+        <w:t xml:space="preserve"> separates different options</w:t>
+      </w:r>
+      <w:r>
+        <w:t xml:space="preserve"> and </w:t>
+      </w:r>
+      <w:r>
+        <w:t>‘</w:t>
+      </w:r>
+      <w:r>
+        <w:rPr>
+          <w:i/>
+          <w:iCs/>
+        </w:rPr>
+        <w:t>[text]</w:t>
+      </w:r>
+      <w:r>
+        <w:t>’</w:t>
+      </w:r>
+      <w:r>
+        <w:t xml:space="preserve"> optional value</w:t>
+      </w:r>
+      <w:r>
+        <w:t>s</w:t>
+      </w:r>
+      <w:r>
+        <w:t>.</w:t>
+      </w:r>
+    </w:p>
+    <w:p>
+      <w:pPr>
+        <w:pStyle w:val="BodyText"/>
+        <w:keepNext/>
+      </w:pPr>
+      <w:r>
+        <w:t>For the multivalue tags</w:t>
+      </w:r>
+      <w:r>
+        <w:t xml:space="preserve"> (People, Keywords, or Categories)</w:t>
+      </w:r>
+      <w:r>
+        <w:t xml:space="preserve"> the line is</w:t>
+      </w:r>
+    </w:p>
+    <w:p>
+      <w:pPr>
+        <w:pStyle w:val="BodyTextTerminal"/>
+      </w:pPr>
+      <w:r>
+        <w:t>file1 (id</w:t>
+      </w:r>
+      <w:r>
+        <w:t>1</w:t>
+      </w:r>
+      <w:r>
+        <w:t>)&lt;TAB&gt;sep&lt;TAB&gt;file2 (id</w:t>
+      </w:r>
+      <w:r>
+        <w:t>2</w:t>
+      </w:r>
+      <w:r>
+        <w:t>)</w:t>
+      </w:r>
+      <w:r>
+        <w:br/>
+      </w:r>
+      <w:r>
+        <w:t>&lt;TAB&gt;People|Keywords|Categori</w:t>
+      </w:r>
+      <w:r>
+        <w:t>e</w:t>
+      </w:r>
+      <w:r>
+        <w:t>s&lt;TAB&gt;</w:t>
+      </w:r>
+      <w:r>
+        <w:t xml:space="preserve">’value1’[, </w:t>
+      </w:r>
+      <w:r>
+        <w:t>’</w:t>
+      </w:r>
+      <w:r>
+        <w:t>value2’[, ...]]</w:t>
+      </w:r>
+    </w:p>
+    <w:p>
+      <w:pPr>
+        <w:pStyle w:val="BodyText"/>
+      </w:pPr>
+      <w:r>
+        <w:t>and an example</w:t>
+      </w:r>
+    </w:p>
+    <w:p>
+      <w:pPr>
+        <w:pStyle w:val="BodyTextTerminal"/>
+      </w:pPr>
+      <w:r>
+        <w:t>160330_4456.JPG (6686)    &lt;    160330_4456-001.JPG (7074)    Keywords    'Palazzo|Collicola'</w:t>
+      </w:r>
+    </w:p>
+    <w:p>
+      <w:pPr>
+        <w:pStyle w:val="BodyText"/>
+      </w:pPr>
+      <w:r>
+        <w:t xml:space="preserve">If you have hierarchical tags like </w:t>
+      </w:r>
+      <w:r>
+        <w:t>‘Palazzo</w:t>
+      </w:r>
+      <w:r>
+        <w:t>|</w:t>
+      </w:r>
+      <w:r>
+        <w:t>Collicola’</w:t>
+      </w:r>
+      <w:r>
+        <w:t xml:space="preserve">, use </w:t>
+      </w:r>
+      <w:r>
+        <w:t>the vertical bar</w:t>
+      </w:r>
+      <w:r>
+        <w:t xml:space="preserve"> character </w:t>
+      </w:r>
+      <w:r>
+        <w:t>(</w:t>
+      </w:r>
+      <w:r>
+        <w:t>‘</w:t>
+      </w:r>
+      <w:r>
+        <w:rPr>
+          <w:i/>
+          <w:iCs/>
+        </w:rPr>
+        <w:t>|</w:t>
+      </w:r>
+      <w:r>
+        <w:t>’</w:t>
+      </w:r>
+      <w:r>
+        <w:t>)</w:t>
+      </w:r>
+      <w:r>
+        <w:t xml:space="preserve"> </w:t>
+      </w:r>
+      <w:r>
+        <w:t>as a separator between different hierarchy levels.</w:t>
+      </w:r>
+    </w:p>
+    <w:p>
+      <w:pPr>
+        <w:pStyle w:val="BodyText"/>
+      </w:pPr>
+      <w:r>
+        <w:t>I</w:t>
+      </w:r>
+      <w:r>
+        <w:t xml:space="preserve">f you run </w:t>
+      </w:r>
+      <w:r>
+        <w:rPr>
+          <w:b/>
+          <w:bCs/>
+        </w:rPr>
+        <w:t>DamScan</w:t>
+      </w:r>
+      <w:r>
+        <w:t xml:space="preserve"> using option  ‘</w:t>
+      </w:r>
+      <w:r>
+        <w:rPr>
+          <w:b/>
+          <w:bCs/>
+        </w:rPr>
+        <w:t>-i -o c:\DamScanResults.txt</w:t>
+      </w:r>
+      <w:r>
+        <w:t xml:space="preserve">’, do not change the contents of file </w:t>
+      </w:r>
+      <w:r>
+        <w:rPr>
+          <w:i/>
+          <w:iCs/>
+        </w:rPr>
+        <w:t>DamScanResuls.txt</w:t>
+      </w:r>
+      <w:r>
+        <w:t xml:space="preserve"> and run </w:t>
+      </w:r>
+      <w:r>
+        <w:rPr>
+          <w:b/>
+          <w:bCs/>
+        </w:rPr>
+        <w:t>DamScan</w:t>
+      </w:r>
+      <w:r>
+        <w:t xml:space="preserve"> again with option </w:t>
+      </w:r>
+      <w:r>
+        <w:rPr>
+          <w:b/>
+          <w:bCs/>
+        </w:rPr>
+        <w:t>‘-a c:\DamScanResults.txt</w:t>
+      </w:r>
+      <w:r>
+        <w:t>’</w:t>
+      </w:r>
+      <w:r>
+        <w:t>, it does not report any mismatches, unless new incon</w:t>
+      </w:r>
+      <w:r>
+        <w:t>sistent pairs have</w:t>
+      </w:r>
+      <w:bookmarkStart w:id="0" w:name="_GoBack"/>
+      <w:bookmarkEnd w:id="0"/>
+      <w:r>
+        <w:t xml:space="preserve"> been added to the Daminion catalog.</w:t>
+      </w:r>
+    </w:p>
+    <w:p>
+      <w:pPr>
         <w:pStyle w:val="Heading1"/>
         <w:rPr>
           <w:rFonts w:eastAsia="Times New Roman"/>
@@ -4561,15 +4739,7 @@
         <w:pStyle w:val="BodyTextTerminal"/>
       </w:pPr>
       <w:r>
-        <w:t xml:space="preserve">C:&gt; python DamScan.py -s </w:t>
-      </w:r>
-      <w:proofErr w:type="spellStart"/>
-      <w:r>
-        <w:t>ServerPC</w:t>
-      </w:r>
-      <w:proofErr w:type="spellEnd"/>
-      <w:r>
-        <w:t xml:space="preserve"> -p 5433</w:t>
+        <w:t>C:&gt; python DamScan.py -s ServerPC -p 5433</w:t>
       </w:r>
     </w:p>
     <w:p>
@@ -4579,35 +4749,20 @@
       <w:r>
         <w:t xml:space="preserve">Run the analysis of the </w:t>
       </w:r>
-      <w:proofErr w:type="spellStart"/>
       <w:r>
         <w:t>NetCatalog</w:t>
       </w:r>
-      <w:proofErr w:type="spellEnd"/>
       <w:r>
         <w:t xml:space="preserve"> server catalog, based on linked images. The</w:t>
       </w:r>
       <w:r>
-        <w:t xml:space="preserve"> </w:t>
-      </w:r>
-      <w:proofErr w:type="spellStart"/>
-      <w:r>
-        <w:t>Postgres</w:t>
-      </w:r>
-      <w:proofErr w:type="spellEnd"/>
-      <w:r>
-        <w:t xml:space="preserve"> database is</w:t>
+        <w:t xml:space="preserve"> Postgres database is</w:t>
       </w:r>
       <w:r>
         <w:t xml:space="preserve"> set up in </w:t>
       </w:r>
-      <w:proofErr w:type="spellStart"/>
-      <w:r>
-        <w:t>ServerPC</w:t>
-      </w:r>
-      <w:proofErr w:type="spellEnd"/>
-      <w:r>
-        <w:t xml:space="preserve"> at port #5433</w:t>
+      <w:r>
+        <w:t>ServerPC at port #5433</w:t>
       </w:r>
       <w:r>
         <w:t>.</w:t>
@@ -4618,15 +4773,50 @@
         <w:pStyle w:val="BodyTextTerminal"/>
       </w:pPr>
       <w:r>
-        <w:t>C:&gt; python DamScan.py -v -g -l -c Pictures\</w:t>
-      </w:r>
-      <w:proofErr w:type="spellStart"/>
-      <w:r>
+        <w:t>C:&gt; python DamScan.py -v -g -l -c Pictures\DaminionCatalog.dmc -o Pictures\output.txt</w:t>
+      </w:r>
+    </w:p>
+    <w:p>
+      <w:pPr>
+        <w:pStyle w:val="BodyText"/>
+      </w:pPr>
+      <w:r>
+        <w:t xml:space="preserve">Run the analysis of the local catalog </w:t>
+      </w:r>
+      <w:r>
+        <w:rPr>
+          <w:rStyle w:val="BodyTextTerminalChar"/>
+        </w:rPr>
         <w:t>DaminionCatalog.dmc</w:t>
       </w:r>
-      <w:proofErr w:type="spellEnd"/>
-      <w:r>
-        <w:t xml:space="preserve"> -o Pictures\output.txt</w:t>
+      <w:r>
+        <w:t xml:space="preserve"> in the </w:t>
+      </w:r>
+      <w:r>
+        <w:rPr>
+          <w:rStyle w:val="BodyTextTerminalChar"/>
+        </w:rPr>
+        <w:t>Pictures</w:t>
+      </w:r>
+      <w:r>
+        <w:t xml:space="preserve"> directory, based on image groups. Print the results of the analysis in </w:t>
+      </w:r>
+      <w:r>
+        <w:rPr>
+          <w:rStyle w:val="BodyTextTerminalChar"/>
+        </w:rPr>
+        <w:t>Pictures\output.txt</w:t>
+      </w:r>
+      <w:r>
+        <w:t xml:space="preserve"> and show basic progress information on the screen.</w:t>
+      </w:r>
+    </w:p>
+    <w:p>
+      <w:pPr>
+        <w:pStyle w:val="BodyTextTerminal"/>
+      </w:pPr>
+      <w:r>
+        <w:t>C:&gt; python DamScan.py -t Place GPS -c NewCatalog -p 5433</w:t>
       </w:r>
     </w:p>
     <w:p>
@@ -4634,59 +4824,6 @@
         <w:pStyle w:val="BodyText"/>
       </w:pPr>
       <w:r>
-        <w:t xml:space="preserve">Run the analysis of the local catalog </w:t>
-      </w:r>
-      <w:proofErr w:type="spellStart"/>
-      <w:r>
-        <w:rPr>
-          <w:rStyle w:val="BodyTextTerminalChar"/>
-        </w:rPr>
-        <w:t>DaminionCatalog.dmc</w:t>
-      </w:r>
-      <w:proofErr w:type="spellEnd"/>
-      <w:r>
-        <w:t xml:space="preserve"> in the </w:t>
-      </w:r>
-      <w:r>
-        <w:rPr>
-          <w:rStyle w:val="BodyTextTerminalChar"/>
-        </w:rPr>
-        <w:t>Pictures</w:t>
-      </w:r>
-      <w:r>
-        <w:t xml:space="preserve"> directory, based on image groups. Print the results of the analysis in </w:t>
-      </w:r>
-      <w:r>
-        <w:rPr>
-          <w:rStyle w:val="BodyTextTerminalChar"/>
-        </w:rPr>
-        <w:t>Pictures\output.txt</w:t>
-      </w:r>
-      <w:r>
-        <w:t xml:space="preserve"> and show basic progress information on the screen.</w:t>
-      </w:r>
-    </w:p>
-    <w:p>
-      <w:pPr>
-        <w:pStyle w:val="BodyTextTerminal"/>
-      </w:pPr>
-      <w:r>
-        <w:t xml:space="preserve">C:&gt; python DamScan.py -t Place GPS -c </w:t>
-      </w:r>
-      <w:proofErr w:type="spellStart"/>
-      <w:r>
-        <w:t>NewCatalog</w:t>
-      </w:r>
-      <w:proofErr w:type="spellEnd"/>
-      <w:r>
-        <w:t xml:space="preserve"> -p 5433</w:t>
-      </w:r>
-    </w:p>
-    <w:p>
-      <w:pPr>
-        <w:pStyle w:val="BodyText"/>
-      </w:pPr>
-      <w:r>
         <w:t xml:space="preserve">Run the analysis only on Place and GPS </w:t>
       </w:r>
       <w:r>
@@ -4696,23 +4833,7 @@
         <w:t xml:space="preserve">(not on Event, People, Categories or Keywords) </w:t>
       </w:r>
       <w:r>
-        <w:t xml:space="preserve">of the </w:t>
-      </w:r>
-      <w:proofErr w:type="spellStart"/>
-      <w:r>
-        <w:t>NewCatalog</w:t>
-      </w:r>
-      <w:proofErr w:type="spellEnd"/>
-      <w:r>
-        <w:t xml:space="preserve"> server catalog, based on linked images. The </w:t>
-      </w:r>
-      <w:proofErr w:type="spellStart"/>
-      <w:r>
-        <w:t>Postgres</w:t>
-      </w:r>
-      <w:proofErr w:type="spellEnd"/>
-      <w:r>
-        <w:t xml:space="preserve"> database is set up in localhost at port #5433.</w:t>
+        <w:t>of the NewCatalog server catalog, based on linked images. The Postgres database is set up in localhost at port #5433.</w:t>
       </w:r>
     </w:p>
     <w:p>
@@ -4721,30 +4842,13 @@
         <w:keepNext/>
       </w:pPr>
       <w:r>
-        <w:lastRenderedPageBreak/>
         <w:t xml:space="preserve">C:&gt; python DamScan.py </w:t>
       </w:r>
       <w:r>
-        <w:t>-</w:t>
-      </w:r>
-      <w:proofErr w:type="spellStart"/>
-      <w:r>
-        <w:t>vv</w:t>
-      </w:r>
-      <w:proofErr w:type="spellEnd"/>
-      <w:r>
-        <w:t xml:space="preserve"> </w:t>
-      </w:r>
-      <w:r>
-        <w:t xml:space="preserve">-x Pictures\ExcludeList.ini -c </w:t>
-      </w:r>
-      <w:proofErr w:type="spellStart"/>
-      <w:r>
-        <w:t>NewCatalog</w:t>
-      </w:r>
-      <w:proofErr w:type="spellEnd"/>
-      <w:r>
-        <w:t xml:space="preserve"> -o Pictures\output.txt</w:t>
+        <w:t xml:space="preserve">-vv </w:t>
+      </w:r>
+      <w:r>
+        <w:t>-x Pictures\ExcludeList.ini -c NewCatalog -o Pictures\output.txt</w:t>
       </w:r>
     </w:p>
     <w:p>
@@ -4752,15 +4856,7 @@
         <w:pStyle w:val="BodyText"/>
       </w:pPr>
       <w:r>
-        <w:t xml:space="preserve">Run the analysis on all tag categories of the </w:t>
-      </w:r>
-      <w:proofErr w:type="spellStart"/>
-      <w:r>
-        <w:t>NewCatalog</w:t>
-      </w:r>
-      <w:proofErr w:type="spellEnd"/>
-      <w:r>
-        <w:t xml:space="preserve"> server catalog, but exclude the defined tag values from comparison. </w:t>
+        <w:t xml:space="preserve">Run the analysis on all tag categories of the NewCatalog server catalog, but exclude the defined tag values from comparison. </w:t>
       </w:r>
       <w:r>
         <w:t xml:space="preserve"> Print the results of the analysis in </w:t>
@@ -4781,13 +4877,8 @@
         <w:keepNext/>
       </w:pPr>
       <w:r>
-        <w:t xml:space="preserve">C:&gt; python DamScan.py -y Pictures\ExcludeList.ini -c </w:t>
-      </w:r>
-      <w:proofErr w:type="spellStart"/>
-      <w:r>
-        <w:t>NewCatalog</w:t>
-      </w:r>
-      <w:proofErr w:type="spellEnd"/>
+        <w:t>C:&gt; python DamScan.py -y Pictures\ExcludeList.ini -c NewCatalog</w:t>
+      </w:r>
     </w:p>
     <w:p>
       <w:pPr>
@@ -4802,252 +4893,242 @@
         <w:pStyle w:val="BodyTextTerminal"/>
       </w:pPr>
       <w:r>
-        <w:t>C:&gt; python DamScan.py -b -t -l -g -c Pictures\</w:t>
-      </w:r>
-      <w:proofErr w:type="spellStart"/>
-      <w:r>
+        <w:t>C:&gt; python DamScan.py -b -t -l -g -c Pictures\TestCatalog.dmc</w:t>
+      </w:r>
+    </w:p>
+    <w:p>
+      <w:pPr>
+        <w:pStyle w:val="BodyText"/>
+      </w:pPr>
+      <w:r>
+        <w:lastRenderedPageBreak/>
+        <w:t xml:space="preserve">Analyze only the filenames of the local </w:t>
+      </w:r>
+      <w:r>
+        <w:rPr>
+          <w:rStyle w:val="BodyTextTerminalChar"/>
+        </w:rPr>
         <w:t>TestCatalog.dmc</w:t>
       </w:r>
-      <w:proofErr w:type="spellEnd"/>
+      <w:r>
+        <w:t>, based on grouped images. Only the file extension is removed before the comparison</w:t>
+      </w:r>
+      <w:r>
+        <w:t>. I.e</w:t>
+      </w:r>
+      <w:r>
+        <w:t xml:space="preserve">. </w:t>
+      </w:r>
+      <w:r>
+        <w:rPr>
+          <w:rStyle w:val="BodyTextTerminalChar"/>
+        </w:rPr>
+        <w:t>IMG_1234.CR2</w:t>
+      </w:r>
+      <w:r>
+        <w:t xml:space="preserve"> will be </w:t>
+      </w:r>
+      <w:r>
+        <w:t xml:space="preserve">the </w:t>
+      </w:r>
+      <w:r>
+        <w:t xml:space="preserve">same as </w:t>
+      </w:r>
+      <w:r>
+        <w:rPr>
+          <w:rStyle w:val="BodyTextTerminalChar"/>
+        </w:rPr>
+        <w:t>IMG_1234.JPG</w:t>
+      </w:r>
+      <w:r>
+        <w:t xml:space="preserve">, but different from </w:t>
+      </w:r>
+      <w:r>
+        <w:rPr>
+          <w:rStyle w:val="BodyTextTerminalChar"/>
+        </w:rPr>
+        <w:t>IMG_1234_lowers.JPG</w:t>
+      </w:r>
+      <w:r>
+        <w:t>.</w:t>
+      </w:r>
+    </w:p>
+    <w:p>
+      <w:pPr>
+        <w:pStyle w:val="BodyTextTerminal"/>
+      </w:pPr>
+      <w:r>
+        <w:t>C:&gt; python DamScan.py -b _ BW -t -l -g -c Pictures\TestCatalog.dmc</w:t>
+      </w:r>
     </w:p>
     <w:p>
       <w:pPr>
         <w:pStyle w:val="BodyText"/>
       </w:pPr>
       <w:r>
-        <w:t xml:space="preserve">Analyze only the filenames of the local </w:t>
-      </w:r>
-      <w:proofErr w:type="spellStart"/>
+        <w:t xml:space="preserve">Same as </w:t>
+      </w:r>
+      <w:r>
+        <w:t xml:space="preserve">the </w:t>
+      </w:r>
+      <w:r>
+        <w:t xml:space="preserve">previous example, but </w:t>
+      </w:r>
+      <w:r>
+        <w:t>more logic for comparing the file names</w:t>
+      </w:r>
+      <w:r>
+        <w:t xml:space="preserve">. </w:t>
+      </w:r>
+      <w:r>
+        <w:t xml:space="preserve">First </w:t>
+      </w:r>
+      <w:r>
+        <w:t>the file extension is removed</w:t>
+      </w:r>
+      <w:r>
+        <w:t xml:space="preserve">. Then everything </w:t>
+      </w:r>
+      <w:r>
+        <w:t>from</w:t>
+      </w:r>
+      <w:r>
+        <w:t xml:space="preserve"> the last </w:t>
+      </w:r>
+      <w:r>
+        <w:t>‘</w:t>
+      </w:r>
+      <w:r>
+        <w:t>_</w:t>
+      </w:r>
+      <w:r>
+        <w:t>’</w:t>
+      </w:r>
+      <w:r>
+        <w:t xml:space="preserve"> and after that everything </w:t>
+      </w:r>
+      <w:r>
+        <w:t xml:space="preserve">from the </w:t>
+      </w:r>
+      <w:r>
+        <w:t xml:space="preserve">last </w:t>
+      </w:r>
+      <w:r>
+        <w:t>‘</w:t>
+      </w:r>
+      <w:r>
+        <w:t>BW</w:t>
+      </w:r>
+      <w:r>
+        <w:t>’</w:t>
+      </w:r>
+      <w:r>
+        <w:t>. As a result</w:t>
+      </w:r>
+      <w:r>
+        <w:t xml:space="preserve"> </w:t>
+      </w:r>
+      <w:r>
+        <w:t xml:space="preserve">all files </w:t>
+      </w:r>
       <w:r>
         <w:rPr>
           <w:rStyle w:val="BodyTextTerminalChar"/>
         </w:rPr>
-        <w:t>TestCatalog.dmc</w:t>
-      </w:r>
-      <w:proofErr w:type="spellEnd"/>
-      <w:r>
-        <w:t>, based on grouped images. Only the file extension is removed before the comparison</w:t>
-      </w:r>
-      <w:r>
-        <w:t>. I.e</w:t>
-      </w:r>
-      <w:r>
-        <w:t xml:space="preserve">. </w:t>
+        <w:t>IMG_1234.JPG</w:t>
+      </w:r>
+      <w:r>
+        <w:t xml:space="preserve">, </w:t>
       </w:r>
       <w:r>
         <w:rPr>
           <w:rStyle w:val="BodyTextTerminalChar"/>
         </w:rPr>
+        <w:t>IMG_1234_lowers.JPG</w:t>
+      </w:r>
+      <w:r>
+        <w:rPr>
+          <w:rStyle w:val="BodyTextTerminalChar"/>
+        </w:rPr>
+        <w:t>,</w:t>
+      </w:r>
+      <w:r>
+        <w:rPr>
+          <w:rStyle w:val="BodyTextTerminalChar"/>
+        </w:rPr>
+        <w:t xml:space="preserve"> </w:t>
+      </w:r>
+      <w:r>
+        <w:rPr>
+          <w:rStyle w:val="BodyTextTerminalChar"/>
+        </w:rPr>
+        <w:t>IMG_1234</w:t>
+      </w:r>
+      <w:r>
+        <w:rPr>
+          <w:rStyle w:val="BodyTextTerminalChar"/>
+        </w:rPr>
+        <w:t>BW</w:t>
+      </w:r>
+      <w:r>
+        <w:rPr>
+          <w:rStyle w:val="BodyTextTerminalChar"/>
+        </w:rPr>
+        <w:t>_lowers.JPG</w:t>
+      </w:r>
+      <w:r>
+        <w:rPr>
+          <w:rStyle w:val="BodyTextTerminalChar"/>
+        </w:rPr>
+        <w:t xml:space="preserve"> </w:t>
+      </w:r>
+      <w:r>
+        <w:t>and</w:t>
+      </w:r>
+      <w:r>
+        <w:rPr>
+          <w:rStyle w:val="BodyTextTerminalChar"/>
+        </w:rPr>
+        <w:t xml:space="preserve"> </w:t>
+      </w:r>
+      <w:r>
+        <w:rPr>
+          <w:rStyle w:val="BodyTextTerminalChar"/>
+        </w:rPr>
+        <w:t>IMG_1234</w:t>
+      </w:r>
+      <w:r>
+        <w:rPr>
+          <w:rStyle w:val="BodyTextTerminalChar"/>
+        </w:rPr>
+        <w:t>BW</w:t>
+      </w:r>
+      <w:r>
+        <w:rPr>
+          <w:rStyle w:val="BodyTextTerminalChar"/>
+        </w:rPr>
+        <w:t>.JPG</w:t>
+      </w:r>
+      <w:r>
+        <w:t xml:space="preserve"> will match</w:t>
+      </w:r>
+      <w:r>
+        <w:t xml:space="preserve"> </w:t>
+      </w:r>
+      <w:r>
+        <w:rPr>
+          <w:rStyle w:val="BodyTextTerminalChar"/>
+        </w:rPr>
         <w:t>IMG_1234.CR2</w:t>
       </w:r>
       <w:r>
-        <w:t xml:space="preserve"> will be </w:t>
-      </w:r>
-      <w:r>
-        <w:t xml:space="preserve">the </w:t>
-      </w:r>
-      <w:r>
-        <w:t xml:space="preserve">same as </w:t>
-      </w:r>
-      <w:r>
-        <w:rPr>
-          <w:rStyle w:val="BodyTextTerminalChar"/>
-        </w:rPr>
-        <w:t>IMG_1234.JPG</w:t>
-      </w:r>
-      <w:r>
-        <w:t xml:space="preserve">, but different from </w:t>
-      </w:r>
-      <w:r>
-        <w:rPr>
-          <w:rStyle w:val="BodyTextTerminalChar"/>
-        </w:rPr>
-        <w:t>IMG_1234_lowers.JPG</w:t>
-      </w:r>
-      <w:r>
         <w:t>.</w:t>
       </w:r>
     </w:p>
     <w:p>
       <w:pPr>
-        <w:pStyle w:val="BodyTextTerminal"/>
-      </w:pPr>
-      <w:r>
-        <w:t>C:&gt; python DamScan.py -b _ BW -t -l -g -c Pictures\</w:t>
-      </w:r>
-      <w:proofErr w:type="spellStart"/>
-      <w:r>
-        <w:t>TestCatalog.dmc</w:t>
-      </w:r>
-      <w:proofErr w:type="spellEnd"/>
-    </w:p>
-    <w:p>
-      <w:pPr>
         <w:pStyle w:val="BodyText"/>
-      </w:pPr>
-      <w:r>
-        <w:t xml:space="preserve">Same as </w:t>
-      </w:r>
-      <w:r>
-        <w:t xml:space="preserve">the </w:t>
-      </w:r>
-      <w:r>
-        <w:t xml:space="preserve">previous example, but </w:t>
-      </w:r>
-      <w:r>
-        <w:t>more logic for comparing the file names</w:t>
-      </w:r>
-      <w:r>
-        <w:t xml:space="preserve">. </w:t>
-      </w:r>
-      <w:r>
-        <w:t xml:space="preserve">First </w:t>
-      </w:r>
-      <w:r>
-        <w:t>the file extension is removed</w:t>
-      </w:r>
-      <w:r>
-        <w:t xml:space="preserve">. Then everything </w:t>
-      </w:r>
-      <w:r>
-        <w:t>from</w:t>
-      </w:r>
-      <w:r>
-        <w:t xml:space="preserve"> the last </w:t>
-      </w:r>
-      <w:r>
-        <w:t>‘</w:t>
-      </w:r>
-      <w:r>
-        <w:t>_</w:t>
-      </w:r>
-      <w:r>
-        <w:t>’</w:t>
-      </w:r>
-      <w:r>
-        <w:t xml:space="preserve"> and after that everything </w:t>
-      </w:r>
-      <w:r>
-        <w:t xml:space="preserve">from the </w:t>
-      </w:r>
-      <w:r>
-        <w:t xml:space="preserve">last </w:t>
-      </w:r>
-      <w:r>
-        <w:t>‘</w:t>
-      </w:r>
-      <w:r>
-        <w:t>BW</w:t>
-      </w:r>
-      <w:r>
-        <w:t>’</w:t>
-      </w:r>
-      <w:r>
-        <w:t>. As a result</w:t>
-      </w:r>
-      <w:r>
-        <w:t xml:space="preserve"> </w:t>
-      </w:r>
-      <w:r>
-        <w:t xml:space="preserve">all files </w:t>
-      </w:r>
-      <w:r>
-        <w:rPr>
-          <w:rStyle w:val="BodyTextTerminalChar"/>
-        </w:rPr>
-        <w:t>IMG_1234.JPG</w:t>
-      </w:r>
-      <w:r>
-        <w:t xml:space="preserve">, </w:t>
-      </w:r>
-      <w:r>
-        <w:rPr>
-          <w:rStyle w:val="BodyTextTerminalChar"/>
-        </w:rPr>
-        <w:t>IMG_1234_lowers.JPG</w:t>
-      </w:r>
-      <w:r>
-        <w:rPr>
-          <w:rStyle w:val="BodyTextTerminalChar"/>
-        </w:rPr>
-        <w:t>,</w:t>
-      </w:r>
-      <w:r>
-        <w:rPr>
-          <w:rStyle w:val="BodyTextTerminalChar"/>
-        </w:rPr>
-        <w:t xml:space="preserve"> </w:t>
-      </w:r>
-      <w:r>
-        <w:rPr>
-          <w:rStyle w:val="BodyTextTerminalChar"/>
-        </w:rPr>
-        <w:t>IMG_1234</w:t>
-      </w:r>
-      <w:r>
-        <w:rPr>
-          <w:rStyle w:val="BodyTextTerminalChar"/>
-        </w:rPr>
-        <w:t>BW</w:t>
-      </w:r>
-      <w:r>
-        <w:rPr>
-          <w:rStyle w:val="BodyTextTerminalChar"/>
-        </w:rPr>
-        <w:t>_lowers.JPG</w:t>
-      </w:r>
-      <w:r>
-        <w:rPr>
-          <w:rStyle w:val="BodyTextTerminalChar"/>
-        </w:rPr>
-        <w:t xml:space="preserve"> </w:t>
-      </w:r>
-      <w:r>
-        <w:t>and</w:t>
-      </w:r>
-      <w:r>
-        <w:rPr>
-          <w:rStyle w:val="BodyTextTerminalChar"/>
-        </w:rPr>
-        <w:t xml:space="preserve"> </w:t>
-      </w:r>
-      <w:r>
-        <w:rPr>
-          <w:rStyle w:val="BodyTextTerminalChar"/>
-        </w:rPr>
-        <w:t>IMG_1234</w:t>
-      </w:r>
-      <w:r>
-        <w:rPr>
-          <w:rStyle w:val="BodyTextTerminalChar"/>
-        </w:rPr>
-        <w:t>BW</w:t>
-      </w:r>
-      <w:r>
-        <w:rPr>
-          <w:rStyle w:val="BodyTextTerminalChar"/>
-        </w:rPr>
-        <w:t>.JPG</w:t>
-      </w:r>
-      <w:r>
-        <w:t xml:space="preserve"> will match</w:t>
-      </w:r>
-      <w:r>
-        <w:t xml:space="preserve"> </w:t>
-      </w:r>
-      <w:r>
-        <w:rPr>
-          <w:rStyle w:val="BodyTextTerminalChar"/>
-        </w:rPr>
-        <w:t>IMG_1234.CR2</w:t>
-      </w:r>
-      <w:r>
-        <w:t>.</w:t>
-      </w:r>
-    </w:p>
-    <w:p>
-      <w:pPr>
-        <w:pStyle w:val="BodyText"/>
+        <w:keepNext/>
       </w:pPr>
       <w:r>
         <w:t>Examples of the use of the option</w:t>
@@ -5085,6 +5166,7 @@
           <w:p>
             <w:pPr>
               <w:pStyle w:val="BodyText"/>
+              <w:keepNext/>
               <w:spacing w:before="40" w:afterLines="40" w:after="96"/>
               <w:ind w:left="0"/>
               <w:rPr>
@@ -5109,6 +5191,7 @@
           <w:p>
             <w:pPr>
               <w:pStyle w:val="BodyText"/>
+              <w:keepNext/>
               <w:spacing w:before="40" w:afterLines="40" w:after="96"/>
               <w:ind w:left="0"/>
               <w:rPr>
@@ -5133,6 +5216,7 @@
           <w:p>
             <w:pPr>
               <w:pStyle w:val="BodyText"/>
+              <w:keepNext/>
               <w:spacing w:before="40" w:afterLines="40" w:after="96"/>
               <w:ind w:left="0"/>
               <w:rPr>
@@ -5157,6 +5241,7 @@
           <w:p>
             <w:pPr>
               <w:pStyle w:val="BodyText"/>
+              <w:keepNext/>
               <w:spacing w:before="40" w:afterLines="40" w:after="96"/>
               <w:ind w:left="0"/>
               <w:rPr>
@@ -5183,6 +5268,7 @@
           <w:p>
             <w:pPr>
               <w:pStyle w:val="BodyTextTerminal"/>
+              <w:keepNext/>
               <w:spacing w:before="40" w:afterLines="40" w:after="96"/>
               <w:ind w:left="0" w:firstLine="0"/>
             </w:pPr>
@@ -5199,6 +5285,7 @@
           <w:p>
             <w:pPr>
               <w:pStyle w:val="BodyText"/>
+              <w:keepNext/>
               <w:spacing w:before="40" w:afterLines="40" w:after="96"/>
               <w:ind w:left="0"/>
             </w:pPr>
@@ -5215,6 +5302,7 @@
           <w:p>
             <w:pPr>
               <w:pStyle w:val="BodyTextTerminal"/>
+              <w:keepNext/>
               <w:spacing w:before="40" w:afterLines="40" w:after="96"/>
               <w:ind w:left="0" w:firstLine="0"/>
             </w:pPr>
@@ -5231,6 +5319,7 @@
           <w:p>
             <w:pPr>
               <w:pStyle w:val="BodyText"/>
+              <w:keepNext/>
               <w:spacing w:before="40" w:afterLines="40" w:after="96"/>
               <w:ind w:left="0"/>
             </w:pPr>
@@ -6465,7 +6554,6 @@
   <w:style w:type="character" w:default="1" w:styleId="DefaultParagraphFont">
     <w:name w:val="Default Paragraph Font"/>
     <w:uiPriority w:val="1"/>
-    <w:semiHidden/>
     <w:unhideWhenUsed/>
   </w:style>
   <w:style w:type="table" w:default="1" w:styleId="TableNormal">

</xml_diff>